<commit_message>
Lagt til beskrivelse av JobStringsiden
</commit_message>
<xml_diff>
--- a/Docs/Beskrivelse av løsning.docx
+++ b/Docs/Beskrivelse av løsning.docx
@@ -94,7 +94,16 @@
         <w:t xml:space="preserve"> so</w:t>
       </w:r>
       <w:r>
-        <w:t>m kan holde oversikten for deg. Vi har valgt å kalle den «????» på bakgrunn av ??????.</w:t>
+        <w:t>m kan holde oversikten for deg.</w:t>
+      </w:r>
+      <w:r>
+        <w:t xml:space="preserve"> Vi har valgt å kalle den </w:t>
+      </w:r>
+      <w:r>
+        <w:t>JobString</w:t>
+      </w:r>
+      <w:r>
+        <w:t xml:space="preserve"> på bakgrunn av ??????.</w:t>
       </w:r>
       <w:r>
         <w:t xml:space="preserve"> Målgruppen for dette produktet er alle som er i en prosess med å søke jobb. Den vil være aktuell for studenter som skal skaffe seg sommerjobb, studenter på jakt etter fast og andre i en jobbsøkersituasjon.</w:t>
@@ -102,7 +111,7 @@
     </w:p>
     <w:p>
       <w:r>
-        <w:t>«??»</w:t>
+        <w:t>JobString</w:t>
       </w:r>
       <w:r>
         <w:t xml:space="preserve"> vil tilby brukeren en oversikt over sine innsendte jobbsøknader, i tillegg til nyttig informasjon om søknadene. </w:t>
@@ -235,19 +244,43 @@
     </w:p>
     <w:p>
       <w:r>
-        <w:t xml:space="preserve">«???» er lagt opp som en nettside hvor hver enkelt bruker registrerer en konto. </w:t>
+        <w:t>JobString</w:t>
+      </w:r>
+      <w:r>
+        <w:t xml:space="preserve"> er lagt opp som en nettside hvor hver enkelt bruker registrerer en konto. </w:t>
       </w:r>
       <w:r>
         <w:t xml:space="preserve">Brukeren vil ved registrering få velge hvilken type informasjon hen ønsker at skal vises i oversikten. Disse valgene kan også justeres på et senere tidspunkt om ønskelig. </w:t>
       </w:r>
       <w:r>
-        <w:t xml:space="preserve">«??» vil til enhver tid hver koblet opp mot kjente store plattformer for jobbsøking. Bruker kan </w:t>
-      </w:r>
-      <w:r>
-        <w:t xml:space="preserve">trykke på en knapp på siden for å få opp listen over alle plattformer hen er tilknyttet. Videre vil alle søknader som legges inn i en slik plattform automatisk bli registrert i «??». Arbeidsgivere som henter inn søknader </w:t>
-      </w:r>
-      <w:r>
-        <w:t xml:space="preserve">via egne nettsider kan også kobles opp mot «??». </w:t>
+        <w:t>JobString vil</w:t>
+      </w:r>
+      <w:r>
+        <w:t xml:space="preserve"> til enhver tid hver koblet opp mot kjente store plattformer for jobbsøking. Bruker kan </w:t>
+      </w:r>
+      <w:r>
+        <w:t xml:space="preserve">trykke på en knapp på siden for å få opp listen over alle plattformer hen er tilknyttet. Videre vil alle søknader som legges inn i en slik plattform </w:t>
+      </w:r>
+      <w:r>
+        <w:t xml:space="preserve">automatisk bli registrert i </w:t>
+      </w:r>
+      <w:r>
+        <w:t>JobString</w:t>
+      </w:r>
+      <w:r>
+        <w:t xml:space="preserve">. Arbeidsgivere som henter inn søknader </w:t>
+      </w:r>
+      <w:r>
+        <w:t>via egne nettsi</w:t>
+      </w:r>
+      <w:r>
+        <w:t xml:space="preserve">der kan også kobles opp mot </w:t>
+      </w:r>
+      <w:r>
+        <w:t>JobString</w:t>
+      </w:r>
+      <w:r>
+        <w:t xml:space="preserve">. </w:t>
       </w:r>
       <w:r>
         <w:t>Alternativt</w:t>
@@ -260,11 +293,25 @@
     <w:p>
       <w:r>
         <w:t>BILDER +Beskrivelse av siden her</w:t>
+      </w:r>
+    </w:p>
+    <w:p>
+      <w:r>
+        <w:t xml:space="preserve">Nettsiden vil ha oppsett som i figur ??. Brukeren kan trykke på «My Account» for å se og endre sine brukerinnstillinger. Videre kan hen trykke «Jobs» for å få opp oversikten over sine jobbsøknader. Dette vil også være startsiden når brukeren går inn på JobString. Via denne siden kan brukeren se sine jobbsøknader, endre status og fjerne eller legge til jobber hen ønsker å registrere. Under fanen «Schedule» kan brukeren finne frister for jobber som enda ikke er søkt på. Ved å få en slik oversikt har brukeren mulighet til å alltid søke på jobbene med kortest tidsfrist, og på denne måten sikre at </w:t>
+      </w:r>
+      <w:r>
+        <w:lastRenderedPageBreak/>
+        <w:t xml:space="preserve">alle ønskede jobber blir søkt på. Nederst på nettsiden (Bilde) ser vi en bunntekst hvor brukeren finner nyttig informasjon om siden. Dette vil være ting som å kontakte brukerstøtte, melde inn feil på siden og lignende. </w:t>
+      </w:r>
+    </w:p>
+    <w:p/>
+    <w:p>
+      <w:r>
+        <w:t>Mangler knapper for all funksjonalitet, må det legges inn i bildet? Kanskje vise mer av hvordan det vil  se ut i bildet?</w:t>
       </w:r>
       <w:bookmarkStart w:id="0" w:name="_GoBack"/>
       <w:bookmarkEnd w:id="0"/>
     </w:p>
-    <w:p/>
     <w:p/>
     <w:p>
       <w:pPr>

</xml_diff>

<commit_message>
Lagt inn første beskrivelse av hvert bilde
</commit_message>
<xml_diff>
--- a/Docs/Beskrivelse av løsning.docx
+++ b/Docs/Beskrivelse av løsning.docx
@@ -10,7 +10,642 @@
         <w:t>Beskrivelse av løsning</w:t>
       </w:r>
     </w:p>
+    <w:p>
+      <w:r>
+        <w:t xml:space="preserve">Løsningen på problemet mener vi er en </w:t>
+      </w:r>
+      <w:r>
+        <w:t>web-basert applikasjon</w:t>
+      </w:r>
+      <w:r>
+        <w:t xml:space="preserve"> so</w:t>
+      </w:r>
+      <w:r>
+        <w:t>m kan holde oversikten for deg.</w:t>
+      </w:r>
+      <w:r>
+        <w:t xml:space="preserve"> Vi har valgt å kalle den </w:t>
+      </w:r>
+      <w:proofErr w:type="spellStart"/>
+      <w:r>
+        <w:t>JobString</w:t>
+      </w:r>
+      <w:proofErr w:type="spellEnd"/>
+      <w:r>
+        <w:t>. Navnet gjenspeiler hvordan applikasjonen hjelper brukeren å holde tråden</w:t>
+      </w:r>
+      <w:r>
+        <w:t>,</w:t>
+      </w:r>
+      <w:r>
+        <w:t xml:space="preserve"> </w:t>
+      </w:r>
+      <w:r>
+        <w:t>og dermed oversikten</w:t>
+      </w:r>
+      <w:r>
+        <w:t>,</w:t>
+      </w:r>
+      <w:r>
+        <w:t xml:space="preserve"> </w:t>
+      </w:r>
+      <w:r>
+        <w:t>gjennom hele sin jobbsøker</w:t>
+      </w:r>
+      <w:r>
+        <w:t>prosess.</w:t>
+      </w:r>
+      <w:r>
+        <w:t xml:space="preserve"> </w:t>
+      </w:r>
+      <w:r>
+        <w:t>Målgruppen for dette produktet er alle som er i en prosess med å søke jobb. Den vil være aktuell for studenter</w:t>
+      </w:r>
+      <w:r>
+        <w:t xml:space="preserve"> som skal skaffe seg sommerjobb</w:t>
+      </w:r>
+      <w:r>
+        <w:t xml:space="preserve"> </w:t>
+      </w:r>
+      <w:r>
+        <w:t>eller</w:t>
+      </w:r>
+      <w:r>
+        <w:t xml:space="preserve"> fast</w:t>
+      </w:r>
+      <w:r>
+        <w:t xml:space="preserve"> jobb etter studiene, </w:t>
+      </w:r>
+      <w:r>
+        <w:t>så vel so</w:t>
+      </w:r>
+      <w:r>
+        <w:t>m</w:t>
+      </w:r>
+      <w:r>
+        <w:t xml:space="preserve"> andre i en jobbsøkersituasjon.</w:t>
+      </w:r>
+    </w:p>
+    <w:p>
+      <w:proofErr w:type="spellStart"/>
+      <w:r>
+        <w:t>JobString</w:t>
+      </w:r>
+      <w:proofErr w:type="spellEnd"/>
+      <w:r>
+        <w:t xml:space="preserve"> vil tilby brukeren en oversikt over sine innsendte jobbsøknader, i tillegg til nyttig informasjon om søknadene. </w:t>
+      </w:r>
+      <w:r>
+        <w:t>På denne måten har brukeren til enhver tid oversikt over status på sine jobbsøknader</w:t>
+      </w:r>
+      <w:r>
+        <w:t xml:space="preserve"> og god oppfølging blir enklere</w:t>
+      </w:r>
+      <w:r>
+        <w:t xml:space="preserve">. </w:t>
+      </w:r>
+      <w:r>
+        <w:t>Relevant informasjon som kan registreres inkluderer:</w:t>
+      </w:r>
+    </w:p>
+    <w:p>
+      <w:pPr>
+        <w:pStyle w:val="Listeavsnitt"/>
+        <w:numPr>
+          <w:ilvl w:val="1"/>
+          <w:numId w:val="1"/>
+        </w:numPr>
+      </w:pPr>
+      <w:r>
+        <w:t>Hvor har man registrert jobbsøknad/CV</w:t>
+      </w:r>
+    </w:p>
+    <w:p>
+      <w:pPr>
+        <w:pStyle w:val="Listeavsnitt"/>
+        <w:numPr>
+          <w:ilvl w:val="1"/>
+          <w:numId w:val="1"/>
+        </w:numPr>
+      </w:pPr>
+      <w:r>
+        <w:t>Hvilken e-post er registrert der</w:t>
+      </w:r>
+    </w:p>
+    <w:p>
+      <w:pPr>
+        <w:pStyle w:val="Listeavsnitt"/>
+        <w:numPr>
+          <w:ilvl w:val="1"/>
+          <w:numId w:val="1"/>
+        </w:numPr>
+      </w:pPr>
+      <w:r>
+        <w:t>Når søkte man</w:t>
+      </w:r>
+    </w:p>
+    <w:p>
+      <w:pPr>
+        <w:pStyle w:val="Listeavsnitt"/>
+        <w:numPr>
+          <w:ilvl w:val="1"/>
+          <w:numId w:val="1"/>
+        </w:numPr>
+      </w:pPr>
+      <w:r>
+        <w:t>Har man fått svar</w:t>
+      </w:r>
+    </w:p>
+    <w:p>
+      <w:pPr>
+        <w:pStyle w:val="Listeavsnitt"/>
+        <w:numPr>
+          <w:ilvl w:val="1"/>
+          <w:numId w:val="1"/>
+        </w:numPr>
+      </w:pPr>
+      <w:r>
+        <w:t>Sist oppdatert CV/søknad</w:t>
+      </w:r>
+    </w:p>
+    <w:p>
+      <w:pPr>
+        <w:pStyle w:val="Listeavsnitt"/>
+        <w:numPr>
+          <w:ilvl w:val="1"/>
+          <w:numId w:val="1"/>
+        </w:numPr>
+      </w:pPr>
+      <w:r>
+        <w:t>Fristen</w:t>
+      </w:r>
+      <w:r>
+        <w:t xml:space="preserve"> for å søke</w:t>
+      </w:r>
+    </w:p>
+    <w:p>
+      <w:pPr>
+        <w:pStyle w:val="Listeavsnitt"/>
+        <w:numPr>
+          <w:ilvl w:val="1"/>
+          <w:numId w:val="1"/>
+        </w:numPr>
+      </w:pPr>
+      <w:r>
+        <w:t>Kontaktinfo til arbeidsgiver</w:t>
+      </w:r>
+    </w:p>
+    <w:p>
+      <w:pPr>
+        <w:pStyle w:val="Listeavsnitt"/>
+        <w:numPr>
+          <w:ilvl w:val="1"/>
+          <w:numId w:val="1"/>
+        </w:numPr>
+      </w:pPr>
+      <w:r>
+        <w:t>Registre søknader hen ønsker å søke på</w:t>
+      </w:r>
+    </w:p>
+    <w:p>
+      <w:pPr>
+        <w:pStyle w:val="Listeavsnitt"/>
+        <w:numPr>
+          <w:ilvl w:val="1"/>
+          <w:numId w:val="1"/>
+        </w:numPr>
+      </w:pPr>
+      <w:r>
+        <w:t xml:space="preserve">Viktige datoer – forventet tilbakemelding, intervju, søknadsfrist </w:t>
+      </w:r>
+      <w:proofErr w:type="spellStart"/>
+      <w:r>
+        <w:t>osv</w:t>
+      </w:r>
+      <w:proofErr w:type="spellEnd"/>
+    </w:p>
+    <w:p>
+      <w:pPr>
+        <w:rPr>
+          <w:b/>
+        </w:rPr>
+      </w:pPr>
+      <w:r>
+        <w:rPr>
+          <w:b/>
+        </w:rPr>
+        <w:t>Hvordan virker det?</w:t>
+      </w:r>
+    </w:p>
+    <w:p>
+      <w:proofErr w:type="spellStart"/>
+      <w:r>
+        <w:t>JobString</w:t>
+      </w:r>
+      <w:proofErr w:type="spellEnd"/>
+      <w:r>
+        <w:t xml:space="preserve"> er lagt opp som en nettside hvor hver enkelt bruker registrerer en konto. </w:t>
+      </w:r>
+      <w:r>
+        <w:t xml:space="preserve">Brukeren vil ved registrering få velge hvilken type informasjon hen ønsker at skal vises i oversikten. Disse valgene kan også justeres på et senere tidspunkt om ønskelig. </w:t>
+      </w:r>
+      <w:proofErr w:type="spellStart"/>
+      <w:r>
+        <w:t>JobString</w:t>
+      </w:r>
+      <w:proofErr w:type="spellEnd"/>
+      <w:r>
+        <w:t xml:space="preserve"> vil</w:t>
+      </w:r>
+      <w:r>
+        <w:t xml:space="preserve"> til enhver tid hver koblet opp mot kjente</w:t>
+      </w:r>
+      <w:r>
+        <w:t>,</w:t>
+      </w:r>
+      <w:r>
+        <w:t xml:space="preserve"> store plattformer for job</w:t>
+      </w:r>
+      <w:bookmarkStart w:id="0" w:name="_GoBack"/>
+      <w:bookmarkEnd w:id="0"/>
+      <w:r>
+        <w:t>bsøking. Bruker</w:t>
+      </w:r>
+      <w:r>
+        <w:t>en</w:t>
+      </w:r>
+      <w:r>
+        <w:t xml:space="preserve"> kan </w:t>
+      </w:r>
+      <w:r>
+        <w:t xml:space="preserve">trykke på en knapp på siden for å få opp listen over alle plattformer hen er tilknyttet. Videre vil alle søknader som legges inn i en slik plattform </w:t>
+      </w:r>
+      <w:r>
+        <w:t xml:space="preserve">automatisk bli registrert i </w:t>
+      </w:r>
+      <w:proofErr w:type="spellStart"/>
+      <w:r>
+        <w:t>JobString</w:t>
+      </w:r>
+      <w:proofErr w:type="spellEnd"/>
+      <w:r>
+        <w:t xml:space="preserve">. Arbeidsgivere som henter inn søknader </w:t>
+      </w:r>
+      <w:r>
+        <w:t>via egne nettsi</w:t>
+      </w:r>
+      <w:r>
+        <w:t xml:space="preserve">der kan også kobles opp mot </w:t>
+      </w:r>
+      <w:proofErr w:type="spellStart"/>
+      <w:r>
+        <w:t>JobString</w:t>
+      </w:r>
+      <w:proofErr w:type="spellEnd"/>
+      <w:r>
+        <w:t xml:space="preserve">. </w:t>
+      </w:r>
+      <w:r>
+        <w:t>Alternativt</w:t>
+      </w:r>
+      <w:r>
+        <w:t xml:space="preserve"> </w:t>
+      </w:r>
+      <w:r>
+        <w:t>kan</w:t>
+      </w:r>
+      <w:r>
+        <w:t xml:space="preserve"> brukeren legge inn informasjonen om </w:t>
+      </w:r>
+      <w:r>
+        <w:t>stillingen</w:t>
+      </w:r>
+      <w:r>
+        <w:t xml:space="preserve"> manuelt. Det vil alltid være mulig å endre og legge inn informasjon manuelt</w:t>
+      </w:r>
+      <w:r>
+        <w:t>, selv etter automatisk innhenting fra jobbsøkerplattformer</w:t>
+      </w:r>
+      <w:r>
+        <w:t xml:space="preserve">. </w:t>
+      </w:r>
+      <w:r>
+        <w:t>Manuel registrering</w:t>
+      </w:r>
+      <w:r>
+        <w:t xml:space="preserve"> er også helt nødvendig i situasjoner hvor en jobbsøknad sendes utenfor en spesifikk portal, for eksempel via mail. </w:t>
+      </w:r>
+    </w:p>
     <w:p/>
+    <w:p>
+      <w:r>
+        <w:t>BILDER +Beskrivelse av siden her</w:t>
+      </w:r>
+    </w:p>
+    <w:p>
+      <w:pPr>
+        <w:rPr>
+          <w:b/>
+        </w:rPr>
+      </w:pPr>
+      <w:r>
+        <w:rPr>
+          <w:b/>
+        </w:rPr>
+        <w:t>Hjem</w:t>
+      </w:r>
+    </w:p>
+    <w:p>
+      <w:r>
+        <w:t>Nettsid</w:t>
+      </w:r>
+      <w:r>
+        <w:t>en vil ha oppsett som i figurene presentert nedenfor</w:t>
+      </w:r>
+      <w:r>
+        <w:t>.</w:t>
+      </w:r>
+      <w:r>
+        <w:t xml:space="preserve"> </w:t>
+      </w:r>
+      <w:r>
+        <w:t xml:space="preserve">Den første siden brukeren får opp når hen går inn på </w:t>
+      </w:r>
+      <w:proofErr w:type="spellStart"/>
+      <w:r>
+        <w:t>JobString</w:t>
+      </w:r>
+      <w:proofErr w:type="spellEnd"/>
+      <w:r>
+        <w:t>(kursiv?)</w:t>
+      </w:r>
+      <w:r>
+        <w:t xml:space="preserve"> er </w:t>
+      </w:r>
+      <w:proofErr w:type="spellStart"/>
+      <w:r>
+        <w:t>hjemsiden</w:t>
+      </w:r>
+      <w:proofErr w:type="spellEnd"/>
+      <w:r>
+        <w:t>. Her vil et</w:t>
+      </w:r>
+      <w:r>
+        <w:t xml:space="preserve"> bildeshow </w:t>
+      </w:r>
+      <w:r>
+        <w:t>kombinert med</w:t>
+      </w:r>
+      <w:r>
+        <w:t xml:space="preserve"> tekst forklare </w:t>
+      </w:r>
+      <w:r>
+        <w:t xml:space="preserve">hvordan man bruker nettsiden. </w:t>
+      </w:r>
+      <w:r>
+        <w:t xml:space="preserve">Det vil også være mulighet for å få dette opplest ved å trykke på lydsymbolet(??). </w:t>
+      </w:r>
+      <w:r>
+        <w:t>I tillegg til å forklare hvordan siden fungerer er det her brukeren vil logge inn på siden. Dersom bruker ikke allerede har en konto kan hen trykke på «Registrer bruker» og lage sin konto. Ellers logger hen inn med sin registrerte e-</w:t>
+      </w:r>
+      <w:r>
+        <w:t xml:space="preserve">post og passord. </w:t>
+      </w:r>
+      <w:r>
+        <w:t xml:space="preserve">Denne siden er illustrert i figur ?? </w:t>
+      </w:r>
+      <w:r>
+        <w:t>over</w:t>
+      </w:r>
+      <w:r>
+        <w:t xml:space="preserve">. </w:t>
+      </w:r>
+      <w:r>
+        <w:t>Dersom bruker trenger å komme tilbake til denne siden</w:t>
+      </w:r>
+      <w:r>
+        <w:t xml:space="preserve"> senere for hjelp </w:t>
+      </w:r>
+      <w:r>
+        <w:t xml:space="preserve">trykker hen på hjem-symbolet i navigasjonsbaren øverst på siden. </w:t>
+      </w:r>
+      <w:r>
+        <w:t>Etter at bruker har skrevet inn sin informasjon og trykket «logg inn» sendes hen videre til Jobber(kursiv).</w:t>
+      </w:r>
+      <w:r>
+        <w:t xml:space="preserve"> </w:t>
+      </w:r>
+      <w:r>
+        <w:t xml:space="preserve">Denne </w:t>
+      </w:r>
+      <w:r>
+        <w:t>siden gir brukeren</w:t>
+      </w:r>
+      <w:r>
+        <w:t xml:space="preserve"> </w:t>
+      </w:r>
+      <w:r>
+        <w:t>oversikt</w:t>
+      </w:r>
+      <w:r>
+        <w:t xml:space="preserve"> over sine søknader</w:t>
+      </w:r>
+      <w:r>
+        <w:t>.</w:t>
+      </w:r>
+      <w:r>
+        <w:t xml:space="preserve"> </w:t>
+      </w:r>
+      <w:r>
+        <w:t xml:space="preserve">Via denne siden kan brukeren se sine jobbsøknader, endre status og fjerne eller legge til </w:t>
+      </w:r>
+      <w:r>
+        <w:lastRenderedPageBreak/>
+        <w:t>jobber hen ønsker å registrere</w:t>
+      </w:r>
+      <w:r>
+        <w:t>.</w:t>
+      </w:r>
+      <w:r>
+        <w:t xml:space="preserve"> </w:t>
+      </w:r>
+      <w:r>
+        <w:t>Bru</w:t>
+      </w:r>
+      <w:r>
+        <w:t>keren kan trykke på Min konto(kursiv)</w:t>
+      </w:r>
+      <w:r>
+        <w:t xml:space="preserve"> for å </w:t>
+      </w:r>
+      <w:r>
+        <w:t xml:space="preserve">komme inn på en egen side hvor hen kan </w:t>
+      </w:r>
+      <w:r>
+        <w:t>se og endre sine brukerinnstilling</w:t>
+      </w:r>
+      <w:r>
+        <w:t xml:space="preserve">er. </w:t>
+      </w:r>
+      <w:r>
+        <w:t>Videre kan bruker trykke på Tidsplan</w:t>
+      </w:r>
+      <w:r>
+        <w:t xml:space="preserve"> </w:t>
+      </w:r>
+      <w:r>
+        <w:t xml:space="preserve">(Kursiv – RIKTIG </w:t>
+      </w:r>
+      <w:r>
+        <w:t xml:space="preserve">NAVN?) for </w:t>
+      </w:r>
+      <w:r>
+        <w:t xml:space="preserve">å aksessere siden som gir en kalenderoversikt over </w:t>
+      </w:r>
+      <w:r>
+        <w:t>alle relevante datoer – når man forventer tilbakemelding, viktige</w:t>
+      </w:r>
+      <w:r>
+        <w:t xml:space="preserve"> hendelser som jobbintervju og tidsfrist for å sende inn søknader.</w:t>
+      </w:r>
+      <w:r>
+        <w:t xml:space="preserve"> </w:t>
+      </w:r>
+      <w:r>
+        <w:t xml:space="preserve">Ved å få en slik oversikt har brukeren mulighet til å alltid søke på jobbene med kortest tidsfrist, og på denne måten sikre at alle ønskede jobber blir søkt på. Nederst på nettsiden </w:t>
+      </w:r>
+      <w:r>
+        <w:t>er et banner</w:t>
+      </w:r>
+      <w:r>
+        <w:t xml:space="preserve"> hvor brukeren finner nyttig informasjon om siden. Dette vil </w:t>
+      </w:r>
+      <w:r>
+        <w:t>inkludere</w:t>
+      </w:r>
+      <w:r>
+        <w:t xml:space="preserve"> ting som å kontakte brukerstøtte, melde inn feil på siden og lignende. </w:t>
+      </w:r>
+    </w:p>
+    <w:p/>
+    <w:p>
+      <w:pPr>
+        <w:rPr>
+          <w:b/>
+        </w:rPr>
+      </w:pPr>
+      <w:r>
+        <w:rPr>
+          <w:b/>
+        </w:rPr>
+        <w:t>Jobber</w:t>
+      </w:r>
+    </w:p>
+    <w:p>
+      <w:r>
+        <w:t xml:space="preserve">Jobber (kursiv) gir bruker oversikt over alle jobber som er registrert. </w:t>
+      </w:r>
+      <w:proofErr w:type="gramStart"/>
+      <w:r>
+        <w:t>Hver registrerte jobb</w:t>
+      </w:r>
+      <w:proofErr w:type="gramEnd"/>
+      <w:r>
+        <w:t xml:space="preserve"> presenteres som </w:t>
+      </w:r>
+      <w:r>
+        <w:t>et kort på siden. Kortet viser</w:t>
+      </w:r>
+      <w:r>
+        <w:t xml:space="preserve"> i</w:t>
+      </w:r>
+      <w:r>
+        <w:t xml:space="preserve"> </w:t>
+      </w:r>
+      <w:r>
+        <w:t>utgan</w:t>
+      </w:r>
+      <w:r>
+        <w:t>g</w:t>
+      </w:r>
+      <w:r>
+        <w:t xml:space="preserve">spunktet den mest essensielle informasjonen i oversikten, som firmalogo, stillingstittel og søknadsfrist/status. </w:t>
+      </w:r>
+      <w:r>
+        <w:t xml:space="preserve">Når bruker trykker på kortet vil det utvides til å vise all tilgjengelig informasjon som er lagret om stillingen. Bruker kan også trykke </w:t>
+      </w:r>
+      <w:proofErr w:type="spellStart"/>
+      <w:r>
+        <w:t>Redifer</w:t>
+      </w:r>
+      <w:proofErr w:type="spellEnd"/>
+      <w:r>
+        <w:t xml:space="preserve">(kursiv) på et kort for å endre informasjonen lagret om stillingen. </w:t>
+      </w:r>
+      <w:r>
+        <w:t xml:space="preserve">Kortene sorteres i utgangspunktet etter status, slik at usøkte jobber listes først etterfulgt av de utgåtte og videre de som </w:t>
+      </w:r>
+      <w:r>
+        <w:t xml:space="preserve">allerede </w:t>
+      </w:r>
+      <w:r>
+        <w:t>er søkt på.</w:t>
+      </w:r>
+      <w:r>
+        <w:t xml:space="preserve"> Dersom bruker ønsker å sortere kortene på en annen måte, for eksempel alfabetisk etter firmanavn, kan dette gjøres via </w:t>
+      </w:r>
+      <w:r>
+        <w:t xml:space="preserve">knappen </w:t>
+      </w:r>
+      <w:r>
+        <w:t xml:space="preserve">Sorter(kursiv) til venstre </w:t>
+      </w:r>
+      <w:r>
+        <w:t xml:space="preserve">i bildet. </w:t>
+      </w:r>
+      <w:r>
+        <w:t>Her er det også et søkefelt hvor bruker kan skrive søkeord for å raskt finne frem til en spesifikk stilling.</w:t>
+      </w:r>
+      <w:r>
+        <w:t xml:space="preserve"> Til høyre på siden vil bruker også ha mulighet til å endre visningen av informasjonen. I stedet for å vise jobbene som kort kan bruker få dem presentert som en liste. Dette er svært likt slik man kan endre mellom boks- og listevisning av bilder og dokumenter i Windows filutforsker. </w:t>
+      </w:r>
+    </w:p>
+    <w:p>
+      <w:r>
+        <w:t>JOBBER</w:t>
+      </w:r>
+    </w:p>
+    <w:p/>
+    <w:p>
+      <w:pPr>
+        <w:rPr>
+          <w:b/>
+        </w:rPr>
+      </w:pPr>
+      <w:r>
+        <w:rPr>
+          <w:b/>
+        </w:rPr>
+        <w:t>Tidsskjema</w:t>
+      </w:r>
+    </w:p>
+    <w:p>
+      <w:r>
+        <w:t xml:space="preserve">Tidsskjema (kursiv) gir brukeren en kalenderoversikt over viktige datoer. </w:t>
+      </w:r>
+      <w:r>
+        <w:t xml:space="preserve">Uke (kursiv) viser kalenderen på ukesbasis, mens Måned (kursiv) viser den </w:t>
+      </w:r>
+      <w:r>
+        <w:t>p</w:t>
+      </w:r>
+      <w:r>
+        <w:t>å månedsbasis. Pilene brukes til å navigere mellom uker og måneder. Søk (kursiv) brukes på samme måte som under Jobber(kursiv) for å søke i hendelser.</w:t>
+      </w:r>
+      <w:r>
+        <w:t xml:space="preserve"> Som man kan se på figur ?? under, vil det også komme opp utvidet informasjon om kalenderoppføringen når brukeren holder pekeren over en hendelse. Det vil også komme opp et Rediger(kursiv) symbol slik at bruker enkelt kan redigere informasjonen direkte i kalenderen. </w:t>
+      </w:r>
+    </w:p>
     <w:p>
       <w:pPr>
         <w:pStyle w:val="Listeavsnitt"/>
@@ -20,299 +655,90 @@
         </w:numPr>
       </w:pPr>
       <w:r>
-        <w:t>Beskrivelse av løsningen</w:t>
-      </w:r>
-    </w:p>
+        <w:t>Legge inn knapp for at bruker skal kunne legge inn påminnel</w:t>
+      </w:r>
+      <w:r>
+        <w:t>s</w:t>
+      </w:r>
+      <w:r>
+        <w:t>er ol? Med mulighet for å knytte det opp mot en søknad.</w:t>
+      </w:r>
+      <w:r>
+        <w:t>????</w:t>
+      </w:r>
+    </w:p>
+    <w:p>
+      <w:pPr>
+        <w:rPr>
+          <w:b/>
+        </w:rPr>
+      </w:pPr>
+      <w:r>
+        <w:rPr>
+          <w:b/>
+        </w:rPr>
+        <w:t>Min konto</w:t>
+      </w:r>
+    </w:p>
+    <w:p>
+      <w:r>
+        <w:t>Min konto (kursiv)</w:t>
+      </w:r>
+      <w:r>
+        <w:t xml:space="preserve"> gir brukeren oversikt over sine personlige innstillinger, samt muligheten til å endre dem. Figuren under viser et skjermbilde av denne siden og eksempler på informasjon som kan endres her. </w:t>
+      </w:r>
+      <w:r>
+        <w:t xml:space="preserve">Brukeren vil her også kunne koble sin </w:t>
+      </w:r>
+      <w:proofErr w:type="spellStart"/>
+      <w:r>
+        <w:t>JobString</w:t>
+      </w:r>
+      <w:proofErr w:type="spellEnd"/>
+      <w:r>
+        <w:t xml:space="preserve">-konto opp mot sin personlige LinkedIn-konto. </w:t>
+      </w:r>
+      <w:r>
+        <w:t>Dette gjøres ved å huke av for tilkobli</w:t>
+      </w:r>
+      <w:r>
+        <w:t>n</w:t>
+      </w:r>
+      <w:r>
+        <w:t xml:space="preserve">g, som illustrert i figuren under. </w:t>
+      </w:r>
+      <w:r>
+        <w:t xml:space="preserve">Brukeren vil da enkelt kunne </w:t>
+      </w:r>
+      <w:r>
+        <w:t xml:space="preserve">bruke LinkedIn aktivt i sin søkeprosess ved å for eksempel kunne importere CV direkte fra LinkedIn i jobbsøknader i de største </w:t>
+      </w:r>
+      <w:r>
+        <w:t>jobbsøkerportalene.</w:t>
+      </w:r>
+    </w:p>
+    <w:p/>
     <w:p>
       <w:pPr>
         <w:pStyle w:val="Listeavsnitt"/>
         <w:numPr>
-          <w:ilvl w:val="1"/>
+          <w:ilvl w:val="0"/>
           <w:numId w:val="1"/>
         </w:numPr>
       </w:pPr>
       <w:r>
-        <w:t>Hva er konseptet?</w:t>
-      </w:r>
-    </w:p>
-    <w:p>
-      <w:pPr>
-        <w:pStyle w:val="Listeavsnitt"/>
-        <w:numPr>
-          <w:ilvl w:val="1"/>
-          <w:numId w:val="1"/>
-        </w:numPr>
-      </w:pPr>
-      <w:r>
-        <w:t>Hvordan relaterer deg seg til problemet?</w:t>
-      </w:r>
-    </w:p>
-    <w:p>
-      <w:pPr>
-        <w:pStyle w:val="Listeavsnitt"/>
-        <w:numPr>
-          <w:ilvl w:val="1"/>
-          <w:numId w:val="1"/>
-        </w:numPr>
-      </w:pPr>
-      <w:r>
-        <w:t>Hvem er målgruppen?</w:t>
-      </w:r>
-    </w:p>
-    <w:p>
-      <w:pPr>
-        <w:pStyle w:val="Listeavsnitt"/>
-        <w:numPr>
-          <w:ilvl w:val="1"/>
-          <w:numId w:val="1"/>
-        </w:numPr>
-      </w:pPr>
-      <w:r>
-        <w:t>Hva kan det gjøre – Funksjonalitet?</w:t>
-      </w:r>
-    </w:p>
-    <w:p>
-      <w:pPr>
-        <w:pStyle w:val="Listeavsnitt"/>
-        <w:numPr>
-          <w:ilvl w:val="1"/>
-          <w:numId w:val="1"/>
-        </w:numPr>
-      </w:pPr>
-      <w:r>
-        <w:t>Skisser?</w:t>
-      </w:r>
-    </w:p>
-    <w:p>
-      <w:r>
-        <w:t xml:space="preserve">Løsningen på problemet mener vi er en </w:t>
-      </w:r>
-      <w:r>
-        <w:t>web-basert applikasjon</w:t>
-      </w:r>
-      <w:r>
-        <w:t xml:space="preserve"> so</w:t>
-      </w:r>
-      <w:r>
-        <w:t>m kan holde oversikten for deg.</w:t>
-      </w:r>
-      <w:r>
-        <w:t xml:space="preserve"> Vi har valgt å kalle den </w:t>
-      </w:r>
-      <w:r>
-        <w:t>JobString</w:t>
-      </w:r>
-      <w:r>
-        <w:t xml:space="preserve"> på bakgrunn av ??????.</w:t>
-      </w:r>
-      <w:r>
-        <w:t xml:space="preserve"> Målgruppen for dette produktet er alle som er i en prosess med å søke jobb. Den vil være aktuell for studenter som skal skaffe seg sommerjobb, studenter på jakt etter fast og andre i en jobbsøkersituasjon.</w:t>
-      </w:r>
-    </w:p>
-    <w:p>
-      <w:r>
-        <w:t>JobString</w:t>
-      </w:r>
-      <w:r>
-        <w:t xml:space="preserve"> vil tilby brukeren en oversikt over sine innsendte jobbsøknader, i tillegg til nyttig informasjon om søknadene. </w:t>
-      </w:r>
-      <w:r>
-        <w:t>På denne måten har brukeren til enhver tid oversikt over status på sine jobbsøknader</w:t>
-      </w:r>
-      <w:r>
-        <w:t xml:space="preserve"> og god oppfølging blir enklere</w:t>
-      </w:r>
-      <w:r>
-        <w:t xml:space="preserve">. </w:t>
-      </w:r>
-      <w:r>
-        <w:t>Relevant informasjon som kan registreres inkluderer:</w:t>
-      </w:r>
-    </w:p>
-    <w:p>
-      <w:pPr>
-        <w:pStyle w:val="Listeavsnitt"/>
-        <w:numPr>
-          <w:ilvl w:val="1"/>
-          <w:numId w:val="1"/>
-        </w:numPr>
-      </w:pPr>
-      <w:r>
-        <w:t>Hvor har man registrert jobbsøknad/CV</w:t>
-      </w:r>
-    </w:p>
-    <w:p>
-      <w:pPr>
-        <w:pStyle w:val="Listeavsnitt"/>
-        <w:numPr>
-          <w:ilvl w:val="1"/>
-          <w:numId w:val="1"/>
-        </w:numPr>
-      </w:pPr>
-      <w:r>
-        <w:t>Hvilken e-post er registrert der</w:t>
-      </w:r>
-    </w:p>
-    <w:p>
-      <w:pPr>
-        <w:pStyle w:val="Listeavsnitt"/>
-        <w:numPr>
-          <w:ilvl w:val="1"/>
-          <w:numId w:val="1"/>
-        </w:numPr>
-      </w:pPr>
-      <w:r>
-        <w:t>Når søkte man</w:t>
-      </w:r>
-    </w:p>
-    <w:p>
-      <w:pPr>
-        <w:pStyle w:val="Listeavsnitt"/>
-        <w:numPr>
-          <w:ilvl w:val="1"/>
-          <w:numId w:val="1"/>
-        </w:numPr>
-      </w:pPr>
-      <w:r>
-        <w:t>Har man fått svar</w:t>
-      </w:r>
-    </w:p>
-    <w:p>
-      <w:pPr>
-        <w:pStyle w:val="Listeavsnitt"/>
-        <w:numPr>
-          <w:ilvl w:val="1"/>
-          <w:numId w:val="1"/>
-        </w:numPr>
-      </w:pPr>
-      <w:r>
-        <w:t>Sist oppdatert CV/søknad</w:t>
-      </w:r>
-    </w:p>
-    <w:p>
-      <w:pPr>
-        <w:pStyle w:val="Listeavsnitt"/>
-        <w:numPr>
-          <w:ilvl w:val="1"/>
-          <w:numId w:val="1"/>
-        </w:numPr>
-      </w:pPr>
-      <w:r>
-        <w:t>Fristen</w:t>
-      </w:r>
-    </w:p>
-    <w:p>
-      <w:pPr>
-        <w:pStyle w:val="Listeavsnitt"/>
-        <w:numPr>
-          <w:ilvl w:val="1"/>
-          <w:numId w:val="1"/>
-        </w:numPr>
-      </w:pPr>
-      <w:r>
-        <w:t>Kontaktinfo til arbeidsgiver</w:t>
-      </w:r>
-    </w:p>
-    <w:p>
-      <w:pPr>
-        <w:pStyle w:val="Listeavsnitt"/>
-        <w:numPr>
-          <w:ilvl w:val="1"/>
-          <w:numId w:val="1"/>
-        </w:numPr>
-      </w:pPr>
-      <w:r>
-        <w:t>Andre alternativer?</w:t>
-      </w:r>
-    </w:p>
-    <w:p>
-      <w:pPr>
-        <w:pStyle w:val="Listeavsnitt"/>
-        <w:numPr>
-          <w:ilvl w:val="1"/>
-          <w:numId w:val="1"/>
-        </w:numPr>
-      </w:pPr>
-      <w:r>
-        <w:t>Registre søknader hen ønsker å søke på</w:t>
-      </w:r>
-    </w:p>
-    <w:p>
-      <w:r>
-        <w:t>Hvordan virker det?</w:t>
-      </w:r>
-    </w:p>
-    <w:p>
-      <w:r>
-        <w:t>JobString</w:t>
-      </w:r>
-      <w:r>
-        <w:t xml:space="preserve"> er lagt opp som en nettside hvor hver enkelt bruker registrerer en konto. </w:t>
-      </w:r>
-      <w:r>
-        <w:t xml:space="preserve">Brukeren vil ved registrering få velge hvilken type informasjon hen ønsker at skal vises i oversikten. Disse valgene kan også justeres på et senere tidspunkt om ønskelig. </w:t>
-      </w:r>
-      <w:r>
-        <w:t>JobString vil</w:t>
-      </w:r>
-      <w:r>
-        <w:t xml:space="preserve"> til enhver tid hver koblet opp mot kjente store plattformer for jobbsøking. Bruker kan </w:t>
-      </w:r>
-      <w:r>
-        <w:t xml:space="preserve">trykke på en knapp på siden for å få opp listen over alle plattformer hen er tilknyttet. Videre vil alle søknader som legges inn i en slik plattform </w:t>
-      </w:r>
-      <w:r>
-        <w:t xml:space="preserve">automatisk bli registrert i </w:t>
-      </w:r>
-      <w:r>
-        <w:t>JobString</w:t>
-      </w:r>
-      <w:r>
-        <w:t xml:space="preserve">. Arbeidsgivere som henter inn søknader </w:t>
-      </w:r>
-      <w:r>
-        <w:t>via egne nettsi</w:t>
-      </w:r>
-      <w:r>
-        <w:t xml:space="preserve">der kan også kobles opp mot </w:t>
-      </w:r>
-      <w:r>
-        <w:t>JobString</w:t>
-      </w:r>
-      <w:r>
-        <w:t xml:space="preserve">. </w:t>
-      </w:r>
-      <w:r>
-        <w:t>Alternativt</w:t>
-      </w:r>
-      <w:r>
-        <w:t xml:space="preserve"> må brukeren legge inn informasjonen om denne siden manuelt. Det vil alltid være mulig å endre og legge inn informasjon manuelt. Dette er også helt nødvendig i situasjoner hvor en jobbsøknad sendes utenfor en spesifikk portal, for eksempel via mail. </w:t>
-      </w:r>
-    </w:p>
-    <w:p/>
-    <w:p>
-      <w:r>
-        <w:t>BILDER +Beskrivelse av siden her</w:t>
-      </w:r>
-    </w:p>
-    <w:p>
-      <w:r>
-        <w:t xml:space="preserve">Nettsiden vil ha oppsett som i figur ??. Brukeren kan trykke på «My Account» for å se og endre sine brukerinnstillinger. Videre kan hen trykke «Jobs» for å få opp oversikten over sine jobbsøknader. Dette vil også være startsiden når brukeren går inn på JobString. Via denne siden kan brukeren se sine jobbsøknader, endre status og fjerne eller legge til jobber hen ønsker å registrere. Under fanen «Schedule» kan brukeren finne frister for jobber som enda ikke er søkt på. Ved å få en slik oversikt har brukeren mulighet til å alltid søke på jobbene med kortest tidsfrist, og på denne måten sikre at </w:t>
-      </w:r>
-      <w:r>
         <w:lastRenderedPageBreak/>
-        <w:t xml:space="preserve">alle ønskede jobber blir søkt på. Nederst på nettsiden (Bilde) ser vi en bunntekst hvor brukeren finner nyttig informasjon om siden. Dette vil være ting som å kontakte brukerstøtte, melde inn feil på siden og lignende. </w:t>
-      </w:r>
-    </w:p>
-    <w:p/>
-    <w:p>
-      <w:r>
-        <w:t>Mangler knapper for all funksjonalitet, må det legges inn i bildet? Kanskje vise mer av hvordan det vil  se ut i bildet?</w:t>
-      </w:r>
-      <w:bookmarkStart w:id="0" w:name="_GoBack"/>
-      <w:bookmarkEnd w:id="0"/>
-    </w:p>
-    <w:p/>
+        <w:t xml:space="preserve">Ser vi </w:t>
+      </w:r>
+      <w:proofErr w:type="spellStart"/>
+      <w:r>
+        <w:t>eksemel</w:t>
+      </w:r>
+      <w:proofErr w:type="spellEnd"/>
+      <w:r>
+        <w:t xml:space="preserve"> på bunntekst noe sted? Kommenter den under riktig bilde!</w:t>
+      </w:r>
+    </w:p>
     <w:p>
       <w:pPr>
         <w:pStyle w:val="Listeavsnitt"/>

</xml_diff>

<commit_message>
Begynnelse av engelsk versjon
</commit_message>
<xml_diff>
--- a/Docs/Beskrivelse av løsning.docx
+++ b/Docs/Beskrivelse av løsning.docx
@@ -24,74 +24,67 @@
         <w:t>m kan holde oversikten for deg.</w:t>
       </w:r>
       <w:r>
-        <w:t xml:space="preserve"> Vi har valgt å kalle den </w:t>
-      </w:r>
-      <w:proofErr w:type="spellStart"/>
+        <w:t xml:space="preserve"> Vi har valgt å kalle den JobString</w:t>
+      </w:r>
+      <w:r>
+        <w:t>. Navnet gjenspeiler hvordan applikasjonen hjelper brukeren å holde tråden</w:t>
+      </w:r>
+      <w:r>
+        <w:t>,</w:t>
+      </w:r>
+      <w:r>
+        <w:t xml:space="preserve"> </w:t>
+      </w:r>
+      <w:r>
+        <w:t>og dermed oversikten</w:t>
+      </w:r>
+      <w:r>
+        <w:t>,</w:t>
+      </w:r>
+      <w:r>
+        <w:t xml:space="preserve"> </w:t>
+      </w:r>
+      <w:r>
+        <w:t>gjennom hele sin jobbsøker</w:t>
+      </w:r>
+      <w:r>
+        <w:t>prosess.</w:t>
+      </w:r>
+      <w:r>
+        <w:t xml:space="preserve"> </w:t>
+      </w:r>
+      <w:r>
+        <w:t>Målgruppen for dette produktet er alle som er i en prosess med å søke jobb. Den vil være aktuell for studenter</w:t>
+      </w:r>
+      <w:r>
+        <w:t xml:space="preserve"> som skal skaffe seg sommerjobb</w:t>
+      </w:r>
+      <w:r>
+        <w:t xml:space="preserve"> </w:t>
+      </w:r>
+      <w:r>
+        <w:t>eller</w:t>
+      </w:r>
+      <w:r>
+        <w:t xml:space="preserve"> fast</w:t>
+      </w:r>
+      <w:r>
+        <w:t xml:space="preserve"> jobb etter studiene, </w:t>
+      </w:r>
+      <w:r>
+        <w:t>så vel so</w:t>
+      </w:r>
+      <w:r>
+        <w:t>m</w:t>
+      </w:r>
+      <w:r>
+        <w:t xml:space="preserve"> andre i en jobbsøkersituasjon.</w:t>
+      </w:r>
+    </w:p>
+    <w:p>
       <w:r>
         <w:t>JobString</w:t>
       </w:r>
-      <w:proofErr w:type="spellEnd"/>
-      <w:r>
-        <w:t>. Navnet gjenspeiler hvordan applikasjonen hjelper brukeren å holde tråden</w:t>
-      </w:r>
-      <w:r>
-        <w:t>,</w:t>
-      </w:r>
-      <w:r>
-        <w:t xml:space="preserve"> </w:t>
-      </w:r>
-      <w:r>
-        <w:t>og dermed oversikten</w:t>
-      </w:r>
-      <w:r>
-        <w:t>,</w:t>
-      </w:r>
-      <w:r>
-        <w:t xml:space="preserve"> </w:t>
-      </w:r>
-      <w:r>
-        <w:t>gjennom hele sin jobbsøker</w:t>
-      </w:r>
-      <w:r>
-        <w:t>prosess.</w:t>
-      </w:r>
-      <w:r>
-        <w:t xml:space="preserve"> </w:t>
-      </w:r>
-      <w:r>
-        <w:t>Målgruppen for dette produktet er alle som er i en prosess med å søke jobb. Den vil være aktuell for studenter</w:t>
-      </w:r>
-      <w:r>
-        <w:t xml:space="preserve"> som skal skaffe seg sommerjobb</w:t>
-      </w:r>
-      <w:r>
-        <w:t xml:space="preserve"> </w:t>
-      </w:r>
-      <w:r>
-        <w:t>eller</w:t>
-      </w:r>
-      <w:r>
-        <w:t xml:space="preserve"> fast</w:t>
-      </w:r>
-      <w:r>
-        <w:t xml:space="preserve"> jobb etter studiene, </w:t>
-      </w:r>
-      <w:r>
-        <w:t>så vel so</w:t>
-      </w:r>
-      <w:r>
-        <w:t>m</w:t>
-      </w:r>
-      <w:r>
-        <w:t xml:space="preserve"> andre i en jobbsøkersituasjon.</w:t>
-      </w:r>
-    </w:p>
-    <w:p>
-      <w:proofErr w:type="spellStart"/>
-      <w:r>
-        <w:t>JobString</w:t>
-      </w:r>
-      <w:proofErr w:type="spellEnd"/>
       <w:r>
         <w:t xml:space="preserve"> vil tilby brukeren en oversikt over sine innsendte jobbsøknader, i tillegg til nyttig informasjon om søknadene. </w:t>
       </w:r>
@@ -216,13 +209,8 @@
         </w:numPr>
       </w:pPr>
       <w:r>
-        <w:t xml:space="preserve">Viktige datoer – forventet tilbakemelding, intervju, søknadsfrist </w:t>
-      </w:r>
-      <w:proofErr w:type="spellStart"/>
-      <w:r>
-        <w:t>osv</w:t>
-      </w:r>
-      <w:proofErr w:type="spellEnd"/>
+        <w:t>Viktige datoer – forventet tilbakemelding, intervju, søknadsfrist osv</w:t>
+      </w:r>
     </w:p>
     <w:p>
       <w:pPr>
@@ -238,24 +226,17 @@
       </w:r>
     </w:p>
     <w:p>
-      <w:proofErr w:type="spellStart"/>
       <w:r>
         <w:t>JobString</w:t>
       </w:r>
-      <w:proofErr w:type="spellEnd"/>
       <w:r>
         <w:t xml:space="preserve"> er lagt opp som en nettside hvor hver enkelt bruker registrerer en konto. </w:t>
       </w:r>
       <w:r>
         <w:t xml:space="preserve">Brukeren vil ved registrering få velge hvilken type informasjon hen ønsker at skal vises i oversikten. Disse valgene kan også justeres på et senere tidspunkt om ønskelig. </w:t>
       </w:r>
-      <w:proofErr w:type="spellStart"/>
-      <w:r>
-        <w:t>JobString</w:t>
-      </w:r>
-      <w:proofErr w:type="spellEnd"/>
-      <w:r>
-        <w:t xml:space="preserve"> vil</w:t>
+      <w:r>
+        <w:t>JobString vil</w:t>
       </w:r>
       <w:r>
         <w:t xml:space="preserve"> til enhver tid hver koblet opp mot kjente</w:t>
@@ -264,12 +245,7 @@
         <w:t>,</w:t>
       </w:r>
       <w:r>
-        <w:t xml:space="preserve"> store plattformer for job</w:t>
-      </w:r>
-      <w:bookmarkStart w:id="0" w:name="_GoBack"/>
-      <w:bookmarkEnd w:id="0"/>
-      <w:r>
-        <w:t>bsøking. Bruker</w:t>
+        <w:t xml:space="preserve"> store plattformer for jobbsøking. Bruker</w:t>
       </w:r>
       <w:r>
         <w:t>en</w:t>
@@ -281,13 +257,8 @@
         <w:t xml:space="preserve">trykke på en knapp på siden for å få opp listen over alle plattformer hen er tilknyttet. Videre vil alle søknader som legges inn i en slik plattform </w:t>
       </w:r>
       <w:r>
-        <w:t xml:space="preserve">automatisk bli registrert i </w:t>
-      </w:r>
-      <w:proofErr w:type="spellStart"/>
-      <w:r>
-        <w:t>JobString</w:t>
-      </w:r>
-      <w:proofErr w:type="spellEnd"/>
+        <w:t>automatisk bli registrert i JobString</w:t>
+      </w:r>
       <w:r>
         <w:t xml:space="preserve">. Arbeidsgivere som henter inn søknader </w:t>
       </w:r>
@@ -295,13 +266,8 @@
         <w:t>via egne nettsi</w:t>
       </w:r>
       <w:r>
-        <w:t xml:space="preserve">der kan også kobles opp mot </w:t>
-      </w:r>
-      <w:proofErr w:type="spellStart"/>
-      <w:r>
-        <w:t>JobString</w:t>
-      </w:r>
-      <w:proofErr w:type="spellEnd"/>
+        <w:t>der kan også kobles opp mot JobString</w:t>
+      </w:r>
       <w:r>
         <w:t xml:space="preserve">. </w:t>
       </w:r>
@@ -371,24 +337,17 @@
       <w:r>
         <w:t xml:space="preserve">Den første siden brukeren får opp når hen går inn på </w:t>
       </w:r>
-      <w:proofErr w:type="spellStart"/>
       <w:r>
         <w:t>JobString</w:t>
       </w:r>
-      <w:proofErr w:type="spellEnd"/>
       <w:r>
         <w:t>(kursiv?)</w:t>
       </w:r>
       <w:r>
         <w:t xml:space="preserve"> er </w:t>
       </w:r>
-      <w:proofErr w:type="spellStart"/>
-      <w:r>
-        <w:t>hjemsiden</w:t>
-      </w:r>
-      <w:proofErr w:type="spellEnd"/>
-      <w:r>
-        <w:t>. Her vil et</w:t>
+      <w:r>
+        <w:t>hjemsiden. Her vil et</w:t>
       </w:r>
       <w:r>
         <w:t xml:space="preserve"> bildeshow </w:t>
@@ -429,7 +388,17 @@
       <w:r>
         <w:t xml:space="preserve">trykker hen på hjem-symbolet i navigasjonsbaren øverst på siden. </w:t>
       </w:r>
-      <w:r>
+    </w:p>
+    <w:p>
+      <w:r>
+        <w:t>Generell oppbygging</w:t>
+      </w:r>
+      <w:bookmarkStart w:id="0" w:name="_GoBack"/>
+      <w:bookmarkEnd w:id="0"/>
+    </w:p>
+    <w:p>
+      <w:r>
+        <w:lastRenderedPageBreak/>
         <w:t>Etter at bruker har skrevet inn sin informasjon og trykket «logg inn» sendes hen videre til Jobber(kursiv).</w:t>
       </w:r>
       <w:r>
@@ -454,46 +423,39 @@
         <w:t>.</w:t>
       </w:r>
       <w:r>
+        <w:t xml:space="preserve"> Via denne siden kan brukeren se sine jobbsøknader, endre status og fjerne eller legge til jobber hen ønsker å registrere</w:t>
+      </w:r>
+      <w:r>
+        <w:t>.</w:t>
+      </w:r>
+      <w:r>
         <w:t xml:space="preserve"> </w:t>
       </w:r>
       <w:r>
-        <w:t xml:space="preserve">Via denne siden kan brukeren se sine jobbsøknader, endre status og fjerne eller legge til </w:t>
-      </w:r>
-      <w:r>
-        <w:lastRenderedPageBreak/>
-        <w:t>jobber hen ønsker å registrere</w:t>
-      </w:r>
-      <w:r>
-        <w:t>.</w:t>
+        <w:t>Bru</w:t>
+      </w:r>
+      <w:r>
+        <w:t>keren kan trykke på Min konto(kursiv)</w:t>
+      </w:r>
+      <w:r>
+        <w:t xml:space="preserve"> for å </w:t>
+      </w:r>
+      <w:r>
+        <w:t xml:space="preserve">komme inn på en egen side hvor hen kan </w:t>
+      </w:r>
+      <w:r>
+        <w:t>se og endre sine brukerinnstilling</w:t>
+      </w:r>
+      <w:r>
+        <w:t xml:space="preserve">er. </w:t>
+      </w:r>
+      <w:r>
+        <w:t>Videre kan bruker trykke på Tidsplan</w:t>
       </w:r>
       <w:r>
         <w:t xml:space="preserve"> </w:t>
       </w:r>
       <w:r>
-        <w:t>Bru</w:t>
-      </w:r>
-      <w:r>
-        <w:t>keren kan trykke på Min konto(kursiv)</w:t>
-      </w:r>
-      <w:r>
-        <w:t xml:space="preserve"> for å </w:t>
-      </w:r>
-      <w:r>
-        <w:t xml:space="preserve">komme inn på en egen side hvor hen kan </w:t>
-      </w:r>
-      <w:r>
-        <w:t>se og endre sine brukerinnstilling</w:t>
-      </w:r>
-      <w:r>
-        <w:t xml:space="preserve">er. </w:t>
-      </w:r>
-      <w:r>
-        <w:t>Videre kan bruker trykke på Tidsplan</w:t>
-      </w:r>
-      <w:r>
-        <w:t xml:space="preserve"> </w:t>
-      </w:r>
-      <w:r>
         <w:t xml:space="preserve">(Kursiv – RIKTIG </w:t>
       </w:r>
       <w:r>
@@ -509,22 +471,7 @@
         <w:t xml:space="preserve"> hendelser som jobbintervju og tidsfrist for å sende inn søknader.</w:t>
       </w:r>
       <w:r>
-        <w:t xml:space="preserve"> </w:t>
-      </w:r>
-      <w:r>
-        <w:t xml:space="preserve">Ved å få en slik oversikt har brukeren mulighet til å alltid søke på jobbene med kortest tidsfrist, og på denne måten sikre at alle ønskede jobber blir søkt på. Nederst på nettsiden </w:t>
-      </w:r>
-      <w:r>
-        <w:t>er et banner</w:t>
-      </w:r>
-      <w:r>
-        <w:t xml:space="preserve"> hvor brukeren finner nyttig informasjon om siden. Dette vil </w:t>
-      </w:r>
-      <w:r>
-        <w:t>inkludere</w:t>
-      </w:r>
-      <w:r>
-        <w:t xml:space="preserve"> ting som å kontakte brukerstøtte, melde inn feil på siden og lignende. </w:t>
+        <w:t xml:space="preserve"> Ved å få en slik oversikt har brukeren mulighet til å alltid søke på jobbene med kortest tidsfrist, og på denne måten sikre at alle ønskede jobber blir søkt på. Nederst på nettsiden er et banner hvor brukeren finner nyttig informasjon om siden. Dette vil inkludere ting som å kontakte brukerstøtte, melde inn feil på siden og lignende. </w:t>
       </w:r>
     </w:p>
     <w:p/>
@@ -543,15 +490,7 @@
     </w:p>
     <w:p>
       <w:r>
-        <w:t xml:space="preserve">Jobber (kursiv) gir bruker oversikt over alle jobber som er registrert. </w:t>
-      </w:r>
-      <w:proofErr w:type="gramStart"/>
-      <w:r>
-        <w:t>Hver registrerte jobb</w:t>
-      </w:r>
-      <w:proofErr w:type="gramEnd"/>
-      <w:r>
-        <w:t xml:space="preserve"> presenteres som </w:t>
+        <w:t xml:space="preserve">Jobber (kursiv) gir bruker oversikt over alle jobber som er registrert. Hver registrerte jobb presenteres som </w:t>
       </w:r>
       <w:r>
         <w:t>et kort på siden. Kortet viser</w:t>
@@ -572,15 +511,7 @@
         <w:t xml:space="preserve">spunktet den mest essensielle informasjonen i oversikten, som firmalogo, stillingstittel og søknadsfrist/status. </w:t>
       </w:r>
       <w:r>
-        <w:t xml:space="preserve">Når bruker trykker på kortet vil det utvides til å vise all tilgjengelig informasjon som er lagret om stillingen. Bruker kan også trykke </w:t>
-      </w:r>
-      <w:proofErr w:type="spellStart"/>
-      <w:r>
-        <w:t>Redifer</w:t>
-      </w:r>
-      <w:proofErr w:type="spellEnd"/>
-      <w:r>
-        <w:t xml:space="preserve">(kursiv) på et kort for å endre informasjonen lagret om stillingen. </w:t>
+        <w:t xml:space="preserve">Når bruker trykker på kortet vil det utvides til å vise all tilgjengelig informasjon som er lagret om stillingen. Bruker kan også trykke Redifer(kursiv) på et kort for å endre informasjonen lagret om stillingen. </w:t>
       </w:r>
       <w:r>
         <w:t xml:space="preserve">Kortene sorteres i utgangspunktet etter status, slik at usøkte jobber listes først etterfulgt av de utgåtte og videre de som </w:t>
@@ -688,15 +619,7 @@
         <w:t xml:space="preserve"> gir brukeren oversikt over sine personlige innstillinger, samt muligheten til å endre dem. Figuren under viser et skjermbilde av denne siden og eksempler på informasjon som kan endres her. </w:t>
       </w:r>
       <w:r>
-        <w:t xml:space="preserve">Brukeren vil her også kunne koble sin </w:t>
-      </w:r>
-      <w:proofErr w:type="spellStart"/>
-      <w:r>
-        <w:t>JobString</w:t>
-      </w:r>
-      <w:proofErr w:type="spellEnd"/>
-      <w:r>
-        <w:t xml:space="preserve">-konto opp mot sin personlige LinkedIn-konto. </w:t>
+        <w:t xml:space="preserve">Brukeren vil her også kunne koble sin JobString-konto opp mot sin personlige LinkedIn-konto. </w:t>
       </w:r>
       <w:r>
         <w:t>Dette gjøres ved å huke av for tilkobli</w:t>
@@ -711,6 +634,7 @@
         <w:t xml:space="preserve">Brukeren vil da enkelt kunne </w:t>
       </w:r>
       <w:r>
+        <w:lastRenderedPageBreak/>
         <w:t xml:space="preserve">bruke LinkedIn aktivt i sin søkeprosess ved å for eksempel kunne importere CV direkte fra LinkedIn i jobbsøknader i de største </w:t>
       </w:r>
       <w:r>
@@ -727,16 +651,7 @@
         </w:numPr>
       </w:pPr>
       <w:r>
-        <w:lastRenderedPageBreak/>
-        <w:t xml:space="preserve">Ser vi </w:t>
-      </w:r>
-      <w:proofErr w:type="spellStart"/>
-      <w:r>
-        <w:t>eksemel</w:t>
-      </w:r>
-      <w:proofErr w:type="spellEnd"/>
-      <w:r>
-        <w:t xml:space="preserve"> på bunntekst noe sted? Kommenter den under riktig bilde!</w:t>
+        <w:t>Ser vi eksemel på bunntekst noe sted? Kommenter den under riktig bilde!</w:t>
       </w:r>
     </w:p>
     <w:p>

</xml_diff>

<commit_message>
Lagt til engelsk oversettelse i egen fil
</commit_message>
<xml_diff>
--- a/Docs/Beskrivelse av løsning.docx
+++ b/Docs/Beskrivelse av løsning.docx
@@ -24,7 +24,15 @@
         <w:t>m kan holde oversikten for deg.</w:t>
       </w:r>
       <w:r>
-        <w:t xml:space="preserve"> Vi har valgt å kalle den JobString</w:t>
+        <w:t xml:space="preserve"> Vi har valgt å kalle den </w:t>
+      </w:r>
+      <w:proofErr w:type="spellStart"/>
+      <w:r>
+        <w:t>JobString</w:t>
+      </w:r>
+      <w:proofErr w:type="spellEnd"/>
+      <w:r>
+        <w:t>(kursiv)</w:t>
       </w:r>
       <w:r>
         <w:t>. Navnet gjenspeiler hvordan applikasjonen hjelper brukeren å holde tråden</w:t>
@@ -82,8 +90,13 @@
       </w:r>
     </w:p>
     <w:p>
+      <w:proofErr w:type="spellStart"/>
       <w:r>
         <w:t>JobString</w:t>
+      </w:r>
+      <w:proofErr w:type="spellEnd"/>
+      <w:r>
+        <w:t>(kursiv)</w:t>
       </w:r>
       <w:r>
         <w:t xml:space="preserve"> vil tilby brukeren en oversikt over sine innsendte jobbsøknader, i tillegg til nyttig informasjon om søknadene. </w:t>
@@ -124,6 +137,9 @@
       <w:r>
         <w:t>Hvilken e-post er registrert der</w:t>
       </w:r>
+      <w:r>
+        <w:t xml:space="preserve"> (Særlig studenter har ofte mer enn en aktiv e-post)</w:t>
+      </w:r>
     </w:p>
     <w:p>
       <w:pPr>
@@ -209,8 +225,13 @@
         </w:numPr>
       </w:pPr>
       <w:r>
-        <w:t>Viktige datoer – forventet tilbakemelding, intervju, søknadsfrist osv</w:t>
-      </w:r>
+        <w:t xml:space="preserve">Viktige datoer – forventet tilbakemelding, intervju, søknadsfrist </w:t>
+      </w:r>
+      <w:proofErr w:type="spellStart"/>
+      <w:r>
+        <w:t>osv</w:t>
+      </w:r>
+      <w:proofErr w:type="spellEnd"/>
     </w:p>
     <w:p>
       <w:pPr>
@@ -226,17 +247,24 @@
       </w:r>
     </w:p>
     <w:p>
+      <w:proofErr w:type="spellStart"/>
       <w:r>
         <w:t>JobString</w:t>
       </w:r>
+      <w:proofErr w:type="spellEnd"/>
       <w:r>
         <w:t xml:space="preserve"> er lagt opp som en nettside hvor hver enkelt bruker registrerer en konto. </w:t>
       </w:r>
       <w:r>
         <w:t xml:space="preserve">Brukeren vil ved registrering få velge hvilken type informasjon hen ønsker at skal vises i oversikten. Disse valgene kan også justeres på et senere tidspunkt om ønskelig. </w:t>
       </w:r>
-      <w:r>
-        <w:t>JobString vil</w:t>
+      <w:proofErr w:type="spellStart"/>
+      <w:r>
+        <w:t>JobString</w:t>
+      </w:r>
+      <w:proofErr w:type="spellEnd"/>
+      <w:r>
+        <w:t xml:space="preserve"> vil</w:t>
       </w:r>
       <w:r>
         <w:t xml:space="preserve"> til enhver tid hver koblet opp mot kjente</w:t>
@@ -254,11 +282,25 @@
         <w:t xml:space="preserve"> kan </w:t>
       </w:r>
       <w:r>
-        <w:t xml:space="preserve">trykke på en knapp på siden for å få opp listen over alle plattformer hen er tilknyttet. Videre vil alle søknader som legges inn i en slik plattform </w:t>
-      </w:r>
-      <w:r>
-        <w:t>automatisk bli registrert i JobString</w:t>
-      </w:r>
+        <w:t>trykke på en knapp på siden for å få opp listen over alle plattformer hen er tilknyttet</w:t>
+      </w:r>
+      <w:r>
+        <w:t xml:space="preserve"> </w:t>
+      </w:r>
+      <w:r>
+        <w:t>(RIKTIG – HAR VI DENNE KNAPPEN?)</w:t>
+      </w:r>
+      <w:r>
+        <w:t xml:space="preserve">. Videre vil alle søknader som legges inn i en slik plattform </w:t>
+      </w:r>
+      <w:r>
+        <w:t xml:space="preserve">automatisk bli registrert i </w:t>
+      </w:r>
+      <w:proofErr w:type="spellStart"/>
+      <w:r>
+        <w:t>JobString</w:t>
+      </w:r>
+      <w:proofErr w:type="spellEnd"/>
       <w:r>
         <w:t xml:space="preserve">. Arbeidsgivere som henter inn søknader </w:t>
       </w:r>
@@ -266,8 +308,13 @@
         <w:t>via egne nettsi</w:t>
       </w:r>
       <w:r>
-        <w:t>der kan også kobles opp mot JobString</w:t>
-      </w:r>
+        <w:t xml:space="preserve">der kan også kobles opp mot </w:t>
+      </w:r>
+      <w:proofErr w:type="spellStart"/>
+      <w:r>
+        <w:t>JobString</w:t>
+      </w:r>
+      <w:proofErr w:type="spellEnd"/>
       <w:r>
         <w:t xml:space="preserve">. </w:t>
       </w:r>
@@ -302,13 +349,92 @@
         <w:t xml:space="preserve"> er også helt nødvendig i situasjoner hvor en jobbsøknad sendes utenfor en spesifikk portal, for eksempel via mail. </w:t>
       </w:r>
     </w:p>
+    <w:p>
+      <w:pPr>
+        <w:rPr>
+          <w:b/>
+        </w:rPr>
+      </w:pPr>
+      <w:r>
+        <w:rPr>
+          <w:b/>
+        </w:rPr>
+        <w:t>Generell oppbygging av nettsiden</w:t>
+      </w:r>
+    </w:p>
+    <w:p>
+      <w:r>
+        <w:t>Figur av nav-bar her!</w:t>
+      </w:r>
+    </w:p>
+    <w:p>
+      <w:r>
+        <w:t>Bruker må først skrive inn sin informasjon og trykke</w:t>
+      </w:r>
+      <w:r>
+        <w:t xml:space="preserve"> «logg inn»</w:t>
+      </w:r>
+      <w:r>
+        <w:t xml:space="preserve"> på startsiden. Bruker</w:t>
+      </w:r>
+      <w:r>
+        <w:t xml:space="preserve"> sendes </w:t>
+      </w:r>
+      <w:r>
+        <w:t>da</w:t>
+      </w:r>
+      <w:r>
+        <w:t xml:space="preserve"> videre til Jobber(kursiv). Denne siden gir brukeren oversikt over sine søknader. Via denne siden kan brukeren se sine jobbsøknader, endre status og fjerne eller legge til jobber hen ønsker å registrere. Brukeren kan trykke på Min konto(kursiv) for å komme inn på en egen side hvor hen kan se og endre sine brukerinnstillinger. Videre kan bruker trykke på </w:t>
+      </w:r>
+      <w:r>
+        <w:t>Timeplan</w:t>
+      </w:r>
+      <w:r>
+        <w:t xml:space="preserve"> </w:t>
+      </w:r>
+      <w:r>
+        <w:t>(</w:t>
+      </w:r>
+      <w:proofErr w:type="gramStart"/>
+      <w:r>
+        <w:t>Kursiv )</w:t>
+      </w:r>
+      <w:proofErr w:type="gramEnd"/>
+      <w:r>
+        <w:t xml:space="preserve"> for å aksessere siden som gir en kalenderoversikt over alle relevante datoer – når man forventer tilbakemelding, viktige hendelser som jobbintervju og tidsfrist for å sende inn søknader. Ved å få en slik oversikt har brukeren mulighet til å alltid søke på jobbene med kortest tidsfrist, og på denne måten sikre at alle ønskede jobber blir søkt</w:t>
+      </w:r>
+      <w:r>
+        <w:t xml:space="preserve"> på. Nederst på nettsiden er en bunntekst </w:t>
+      </w:r>
+      <w:r>
+        <w:t xml:space="preserve">hvor brukeren finner nyttig informasjon om siden. Dette vil inkludere ting som å kontakte brukerstøtte, melde inn feil på siden og lignende. </w:t>
+      </w:r>
+      <w:r>
+        <w:t>Dette området</w:t>
+      </w:r>
+      <w:r>
+        <w:t xml:space="preserve"> vil se slik ut</w:t>
+      </w:r>
+      <w:r>
+        <w:t>:</w:t>
+      </w:r>
+    </w:p>
+    <w:p>
+      <w:r>
+        <w:lastRenderedPageBreak/>
+        <w:t xml:space="preserve">Bilde av </w:t>
+      </w:r>
+      <w:proofErr w:type="spellStart"/>
+      <w:r>
+        <w:t>footer</w:t>
+      </w:r>
+      <w:proofErr w:type="spellEnd"/>
+      <w:r>
+        <w:t xml:space="preserve"> her!</w:t>
+      </w:r>
+    </w:p>
     <w:p/>
     <w:p>
-      <w:r>
-        <w:t>BILDER +Beskrivelse av siden her</w:t>
-      </w:r>
-    </w:p>
-    <w:p>
       <w:pPr>
         <w:rPr>
           <w:b/>
@@ -320,263 +446,360 @@
         </w:rPr>
         <w:t>Hjem</w:t>
       </w:r>
-    </w:p>
-    <w:p>
-      <w:r>
-        <w:t>Nettsid</w:t>
-      </w:r>
-      <w:r>
-        <w:t>en vil ha oppsett som i figurene presentert nedenfor</w:t>
+      <w:r>
+        <w:rPr>
+          <w:b/>
+        </w:rPr>
+        <w:t>-siden</w:t>
+      </w:r>
+    </w:p>
+    <w:p>
+      <w:proofErr w:type="spellStart"/>
+      <w:r>
+        <w:t>Hjemsiden</w:t>
+      </w:r>
+      <w:proofErr w:type="spellEnd"/>
+      <w:r>
+        <w:t xml:space="preserve"> vil ha oppsett som i figuren</w:t>
+      </w:r>
+      <w:r>
+        <w:t xml:space="preserve"> </w:t>
+      </w:r>
+      <w:r>
+        <w:rPr>
+          <w:highlight w:val="yellow"/>
+        </w:rPr>
+        <w:t>nedenfor</w:t>
+      </w:r>
+      <w:r>
+        <w:rPr>
+          <w:highlight w:val="yellow"/>
+        </w:rPr>
+        <w:t>/ovenfor</w:t>
       </w:r>
       <w:r>
         <w:t>.</w:t>
       </w:r>
       <w:r>
+        <w:t xml:space="preserve"> Dette er som nevnt den første siden brukeren får opp når hen går inn på </w:t>
+      </w:r>
+      <w:proofErr w:type="spellStart"/>
+      <w:r>
+        <w:t>JobString</w:t>
+      </w:r>
+      <w:proofErr w:type="spellEnd"/>
+      <w:r>
+        <w:t xml:space="preserve"> (kursiv). </w:t>
+      </w:r>
+      <w:r>
+        <w:t>Her vil et</w:t>
+      </w:r>
+      <w:r>
+        <w:t xml:space="preserve"> bildeshow </w:t>
+      </w:r>
+      <w:r>
+        <w:t>kombinert med</w:t>
+      </w:r>
+      <w:r>
+        <w:t xml:space="preserve"> tekst forklare </w:t>
+      </w:r>
+      <w:r>
+        <w:t xml:space="preserve">hvordan man bruker nettsiden. </w:t>
+      </w:r>
+      <w:r>
+        <w:t xml:space="preserve">Det vil også være mulighet for å få dette opplest ved å trykke på </w:t>
+      </w:r>
+      <w:r>
+        <w:rPr>
+          <w:highlight w:val="yellow"/>
+        </w:rPr>
+        <w:t>lydsymbolet</w:t>
+      </w:r>
+      <w:r>
+        <w:t xml:space="preserve">(??). </w:t>
+      </w:r>
+      <w:r>
+        <w:t>I tillegg til å forklare hvordan siden fungerer</w:t>
+      </w:r>
+      <w:r>
+        <w:t>,</w:t>
+      </w:r>
+      <w:r>
+        <w:t xml:space="preserve"> er det her brukeren vil logge inn på siden</w:t>
+      </w:r>
+      <w:r>
+        <w:t xml:space="preserve"> og sin brukerkonto</w:t>
+      </w:r>
+      <w:r>
+        <w:t>. Dersom bruker ikke allerede har en konto kan hen trykke på «Registrer bruker» og lage sin konto. Ellers logger hen inn med sin registrerte e-</w:t>
+      </w:r>
+      <w:r>
+        <w:t>post og passord</w:t>
+      </w:r>
+      <w:r>
+        <w:t>.</w:t>
+      </w:r>
+      <w:r>
+        <w:t xml:space="preserve"> Skulle brukeren ha glemt sitt passord</w:t>
+      </w:r>
+      <w:r>
+        <w:t>,</w:t>
+      </w:r>
+      <w:r>
+        <w:t xml:space="preserve"> kan glemt passord- knappen(kursiv?) anvendes for å gjenopprette dette.</w:t>
+      </w:r>
+      <w:r>
         <w:t xml:space="preserve"> </w:t>
       </w:r>
       <w:r>
-        <w:t xml:space="preserve">Den første siden brukeren får opp når hen går inn på </w:t>
-      </w:r>
+        <w:t>Dersom bruker trenger å komme tilbake til denne siden</w:t>
+      </w:r>
+      <w:r>
+        <w:t xml:space="preserve"> </w:t>
+      </w:r>
+      <w:r>
+        <w:t xml:space="preserve">på et </w:t>
+      </w:r>
+      <w:r>
+        <w:t>senere</w:t>
+      </w:r>
+      <w:r>
+        <w:t xml:space="preserve"> tidspunkt for hjelp, etter å ha navigert seg vekk fra den, </w:t>
+      </w:r>
+      <w:r>
+        <w:t xml:space="preserve">trykker hen på hjem-symbolet i navigasjonsbaren øverst på siden. </w:t>
+      </w:r>
+      <w:r>
+        <w:t>Denne knappen er altså utformet som et hus.</w:t>
+      </w:r>
+    </w:p>
+    <w:p>
+      <w:pPr>
+        <w:rPr>
+          <w:b/>
+        </w:rPr>
+      </w:pPr>
+      <w:r>
+        <w:rPr>
+          <w:b/>
+        </w:rPr>
+        <w:t>Jobber</w:t>
+      </w:r>
+    </w:p>
+    <w:p>
+      <w:r>
+        <w:t xml:space="preserve">Jobber (kursiv) gir bruker oversikt over alle jobber som er registrert. </w:t>
+      </w:r>
+      <w:proofErr w:type="gramStart"/>
+      <w:r>
+        <w:t>Hver registrerte jobb</w:t>
+      </w:r>
+      <w:proofErr w:type="gramEnd"/>
+      <w:r>
+        <w:t xml:space="preserve"> presenteres som </w:t>
+      </w:r>
+      <w:r>
+        <w:t>et kort på siden. Kortet viser</w:t>
+      </w:r>
+      <w:r>
+        <w:t xml:space="preserve"> i</w:t>
+      </w:r>
+      <w:r>
+        <w:t xml:space="preserve"> </w:t>
+      </w:r>
+      <w:r>
+        <w:t>utgan</w:t>
+      </w:r>
+      <w:r>
+        <w:t>g</w:t>
+      </w:r>
+      <w:r>
+        <w:t xml:space="preserve">spunktet den mest essensielle informasjonen i oversikten, som firmalogo, stillingstittel og søknadsfrist/status. </w:t>
+      </w:r>
+      <w:r>
+        <w:t>Når bruker trykker på kortet vil det utvides til å vise all tilgjengelig informasjon som er lagret om stilling</w:t>
+      </w:r>
+      <w:r>
+        <w:t>en. Bruker kan også trykke Redig</w:t>
+      </w:r>
+      <w:r>
+        <w:t>er(kursiv) på et kort for å endre informasjonen lagret om stillingen.</w:t>
+      </w:r>
+    </w:p>
+    <w:p>
+      <w:r>
+        <w:t xml:space="preserve">Kortene sorteres i utgangspunktet etter status, slik at usøkte jobber listes først etterfulgt av de utgåtte og videre de som </w:t>
+      </w:r>
+      <w:r>
+        <w:t xml:space="preserve">allerede </w:t>
+      </w:r>
+      <w:r>
+        <w:t>er søkt på.</w:t>
+      </w:r>
+      <w:r>
+        <w:t xml:space="preserve"> Dersom bruker ønsker å sortere kortene på en annen måte, for eksempel alfabetisk etter firmanavn, kan dette gjøres via </w:t>
+      </w:r>
+      <w:r>
+        <w:t xml:space="preserve">knappen </w:t>
+      </w:r>
+      <w:r>
+        <w:t xml:space="preserve">Sorter(kursiv) til venstre </w:t>
+      </w:r>
+      <w:r>
+        <w:t xml:space="preserve">i bildet. </w:t>
+      </w:r>
+      <w:r>
+        <w:t>Her er det også et søkefelt hvor bruker kan skrive søkeord for å raskt finne frem til en spesifikk stilling.</w:t>
+      </w:r>
+      <w:r>
+        <w:t xml:space="preserve"> I tillegg til sorteringsmuligheter finnes det også på venstre siden en knapp for å legge til nye jobber. Denne brukes dersom det er ønskelig å legge inn informasjon om en jobbsøknad manuelt. </w:t>
+      </w:r>
+      <w:r>
+        <w:t xml:space="preserve"> </w:t>
+      </w:r>
+      <w:proofErr w:type="spellStart"/>
       <w:r>
         <w:t>JobString</w:t>
       </w:r>
-      <w:r>
-        <w:t>(kursiv?)</w:t>
-      </w:r>
-      <w:r>
-        <w:t xml:space="preserve"> er </w:t>
-      </w:r>
-      <w:r>
-        <w:t>hjemsiden. Her vil et</w:t>
-      </w:r>
-      <w:r>
-        <w:t xml:space="preserve"> bildeshow </w:t>
-      </w:r>
-      <w:r>
-        <w:t>kombinert med</w:t>
-      </w:r>
-      <w:r>
-        <w:t xml:space="preserve"> tekst forklare </w:t>
-      </w:r>
-      <w:r>
-        <w:t xml:space="preserve">hvordan man bruker nettsiden. </w:t>
-      </w:r>
-      <w:r>
-        <w:t xml:space="preserve">Det vil også være mulighet for å få dette opplest ved å trykke på lydsymbolet(??). </w:t>
-      </w:r>
-      <w:r>
-        <w:t>I tillegg til å forklare hvordan siden fungerer er det her brukeren vil logge inn på siden. Dersom bruker ikke allerede har en konto kan hen trykke på «Registrer bruker» og lage sin konto. Ellers logger hen inn med sin registrerte e-</w:t>
-      </w:r>
-      <w:r>
-        <w:t xml:space="preserve">post og passord. </w:t>
-      </w:r>
-      <w:r>
-        <w:t xml:space="preserve">Denne siden er illustrert i figur ?? </w:t>
-      </w:r>
-      <w:r>
-        <w:t>over</w:t>
+      <w:proofErr w:type="spellEnd"/>
+      <w:r>
+        <w:t xml:space="preserve"> vil normalt kunne hente inn denne informasjonen automatisk fra de fleste vanlige jobbsøkerportalene. </w:t>
+      </w:r>
+      <w:r>
+        <w:t xml:space="preserve">Til høyre på siden vil bruker også ha mulighet til å endre visningen av informasjonen. I stedet for å vise jobbene som kort kan bruker få dem presentert som en liste. Dette er svært likt slik man kan endre mellom boks- og listevisning av bilder og dokumenter i Windows filutforsker. </w:t>
+      </w:r>
+    </w:p>
+    <w:p/>
+    <w:p>
+      <w:pPr>
+        <w:rPr>
+          <w:b/>
+        </w:rPr>
+      </w:pPr>
+      <w:r>
+        <w:rPr>
+          <w:b/>
+        </w:rPr>
+        <w:t>Timeplan</w:t>
+      </w:r>
+    </w:p>
+    <w:p>
+      <w:r>
+        <w:t>Timeplan</w:t>
+      </w:r>
+      <w:r>
+        <w:t xml:space="preserve"> (kursiv) gir brukeren en kalenderoversikt over viktige datoer. </w:t>
+      </w:r>
+      <w:r>
+        <w:t xml:space="preserve">Uke (kursiv) viser kalenderen på ukesbasis, mens Måned (kursiv) viser den </w:t>
+      </w:r>
+      <w:r>
+        <w:t>p</w:t>
+      </w:r>
+      <w:r>
+        <w:t>å månedsbasis. Pilene brukes til å navigere mellom uker og måneder. Søk (kursiv) brukes på samme måte som under Jobber(kursiv) for å søke i hendelser.</w:t>
+      </w:r>
+      <w:r>
+        <w:t xml:space="preserve"> Som man kan se på figur ?? </w:t>
+      </w:r>
+      <w:r>
+        <w:rPr>
+          <w:highlight w:val="yellow"/>
+        </w:rPr>
+        <w:t>under</w:t>
+      </w:r>
+      <w:r>
+        <w:rPr>
+          <w:highlight w:val="yellow"/>
+        </w:rPr>
+        <w:t>/over</w:t>
+      </w:r>
+      <w:r>
+        <w:rPr>
+          <w:highlight w:val="yellow"/>
+        </w:rPr>
+        <w:t>,</w:t>
+      </w:r>
+      <w:r>
+        <w:t xml:space="preserve"> vil det også komme opp utvidet informasjon om kalenderoppføringen når brukeren holder pekeren over en hendelse. Det vil også komme opp et Rediger(kursiv) symbol slik at bruker enkelt kan redigere informasjonen direkte i kalenderen</w:t>
+      </w:r>
+      <w:r>
+        <w:t xml:space="preserve"> og slik legge inn relevante påminnelser til de ulike søknadene</w:t>
       </w:r>
       <w:r>
         <w:t xml:space="preserve">. </w:t>
       </w:r>
-      <w:r>
-        <w:t>Dersom bruker trenger å komme tilbake til denne siden</w:t>
-      </w:r>
-      <w:r>
-        <w:t xml:space="preserve"> senere for hjelp </w:t>
-      </w:r>
-      <w:r>
-        <w:t xml:space="preserve">trykker hen på hjem-symbolet i navigasjonsbaren øverst på siden. </w:t>
-      </w:r>
-    </w:p>
-    <w:p>
-      <w:r>
-        <w:t>Generell oppbygging</w:t>
+    </w:p>
+    <w:p/>
+    <w:p>
+      <w:pPr>
+        <w:rPr>
+          <w:b/>
+        </w:rPr>
+      </w:pPr>
+      <w:r>
+        <w:rPr>
+          <w:b/>
+        </w:rPr>
+        <w:t>Min konto</w:t>
+      </w:r>
+    </w:p>
+    <w:p>
+      <w:r>
+        <w:lastRenderedPageBreak/>
+        <w:t>Min konto (kursiv)</w:t>
+      </w:r>
+      <w:r>
+        <w:t xml:space="preserve"> gir brukeren oversikt over sine personlige innstillinger, samt muligheten til å endre dem</w:t>
+      </w:r>
+      <w:r>
+        <w:rPr>
+          <w:highlight w:val="yellow"/>
+        </w:rPr>
+        <w:t>. Figuren under viser</w:t>
       </w:r>
       <w:bookmarkStart w:id="0" w:name="_GoBack"/>
       <w:bookmarkEnd w:id="0"/>
-    </w:p>
-    <w:p>
-      <w:r>
-        <w:lastRenderedPageBreak/>
-        <w:t>Etter at bruker har skrevet inn sin informasjon og trykket «logg inn» sendes hen videre til Jobber(kursiv).</w:t>
+      <w:r>
+        <w:rPr>
+          <w:highlight w:val="yellow"/>
+        </w:rPr>
+        <w:t xml:space="preserve"> et skjermbilde av denne siden og eksempler på informasjon som kan endres her.</w:t>
       </w:r>
       <w:r>
         <w:t xml:space="preserve"> </w:t>
       </w:r>
       <w:r>
-        <w:t xml:space="preserve">Denne </w:t>
-      </w:r>
-      <w:r>
-        <w:t>siden gir brukeren</w:t>
-      </w:r>
-      <w:r>
-        <w:t xml:space="preserve"> </w:t>
-      </w:r>
-      <w:r>
-        <w:t>oversikt</w:t>
-      </w:r>
-      <w:r>
-        <w:t xml:space="preserve"> over sine søknader</w:t>
-      </w:r>
-      <w:r>
-        <w:t>.</w:t>
-      </w:r>
-      <w:r>
-        <w:t xml:space="preserve"> Via denne siden kan brukeren se sine jobbsøknader, endre status og fjerne eller legge til jobber hen ønsker å registrere</w:t>
-      </w:r>
-      <w:r>
-        <w:t>.</w:t>
-      </w:r>
-      <w:r>
-        <w:t xml:space="preserve"> </w:t>
-      </w:r>
-      <w:r>
-        <w:t>Bru</w:t>
-      </w:r>
-      <w:r>
-        <w:t>keren kan trykke på Min konto(kursiv)</w:t>
-      </w:r>
-      <w:r>
-        <w:t xml:space="preserve"> for å </w:t>
-      </w:r>
-      <w:r>
-        <w:t xml:space="preserve">komme inn på en egen side hvor hen kan </w:t>
-      </w:r>
-      <w:r>
-        <w:t>se og endre sine brukerinnstilling</w:t>
-      </w:r>
-      <w:r>
-        <w:t xml:space="preserve">er. </w:t>
-      </w:r>
-      <w:r>
-        <w:t>Videre kan bruker trykke på Tidsplan</w:t>
-      </w:r>
-      <w:r>
-        <w:t xml:space="preserve"> </w:t>
-      </w:r>
-      <w:r>
-        <w:t xml:space="preserve">(Kursiv – RIKTIG </w:t>
-      </w:r>
-      <w:r>
-        <w:t xml:space="preserve">NAVN?) for </w:t>
-      </w:r>
-      <w:r>
-        <w:t xml:space="preserve">å aksessere siden som gir en kalenderoversikt over </w:t>
-      </w:r>
-      <w:r>
-        <w:t>alle relevante datoer – når man forventer tilbakemelding, viktige</w:t>
-      </w:r>
-      <w:r>
-        <w:t xml:space="preserve"> hendelser som jobbintervju og tidsfrist for å sende inn søknader.</w:t>
-      </w:r>
-      <w:r>
-        <w:t xml:space="preserve"> Ved å få en slik oversikt har brukeren mulighet til å alltid søke på jobbene med kortest tidsfrist, og på denne måten sikre at alle ønskede jobber blir søkt på. Nederst på nettsiden er et banner hvor brukeren finner nyttig informasjon om siden. Dette vil inkludere ting som å kontakte brukerstøtte, melde inn feil på siden og lignende. </w:t>
+        <w:t xml:space="preserve">Brukeren vil her også kunne koble sin </w:t>
+      </w:r>
+      <w:proofErr w:type="spellStart"/>
+      <w:r>
+        <w:t>JobString</w:t>
+      </w:r>
+      <w:proofErr w:type="spellEnd"/>
+      <w:r>
+        <w:t xml:space="preserve">-konto opp mot sin personlige LinkedIn-konto. </w:t>
+      </w:r>
+      <w:r>
+        <w:t>Dette gjøres ved å huke av for tilkobli</w:t>
+      </w:r>
+      <w:r>
+        <w:t>n</w:t>
+      </w:r>
+      <w:r>
+        <w:t xml:space="preserve">g, som illustrert i figuren under. </w:t>
+      </w:r>
+      <w:r>
+        <w:t xml:space="preserve">Brukeren vil da enkelt kunne </w:t>
+      </w:r>
+      <w:r>
+        <w:t xml:space="preserve">bruke LinkedIn aktivt i sin søkeprosess ved å for eksempel kunne importere CV direkte fra LinkedIn i jobbsøknader i de største </w:t>
+      </w:r>
+      <w:r>
+        <w:t>jobbsøkerportalene.</w:t>
       </w:r>
     </w:p>
     <w:p/>
-    <w:p>
-      <w:pPr>
-        <w:rPr>
-          <w:b/>
-        </w:rPr>
-      </w:pPr>
-      <w:r>
-        <w:rPr>
-          <w:b/>
-        </w:rPr>
-        <w:t>Jobber</w:t>
-      </w:r>
-    </w:p>
-    <w:p>
-      <w:r>
-        <w:t xml:space="preserve">Jobber (kursiv) gir bruker oversikt over alle jobber som er registrert. Hver registrerte jobb presenteres som </w:t>
-      </w:r>
-      <w:r>
-        <w:t>et kort på siden. Kortet viser</w:t>
-      </w:r>
-      <w:r>
-        <w:t xml:space="preserve"> i</w:t>
-      </w:r>
-      <w:r>
-        <w:t xml:space="preserve"> </w:t>
-      </w:r>
-      <w:r>
-        <w:t>utgan</w:t>
-      </w:r>
-      <w:r>
-        <w:t>g</w:t>
-      </w:r>
-      <w:r>
-        <w:t xml:space="preserve">spunktet den mest essensielle informasjonen i oversikten, som firmalogo, stillingstittel og søknadsfrist/status. </w:t>
-      </w:r>
-      <w:r>
-        <w:t xml:space="preserve">Når bruker trykker på kortet vil det utvides til å vise all tilgjengelig informasjon som er lagret om stillingen. Bruker kan også trykke Redifer(kursiv) på et kort for å endre informasjonen lagret om stillingen. </w:t>
-      </w:r>
-      <w:r>
-        <w:t xml:space="preserve">Kortene sorteres i utgangspunktet etter status, slik at usøkte jobber listes først etterfulgt av de utgåtte og videre de som </w:t>
-      </w:r>
-      <w:r>
-        <w:t xml:space="preserve">allerede </w:t>
-      </w:r>
-      <w:r>
-        <w:t>er søkt på.</w:t>
-      </w:r>
-      <w:r>
-        <w:t xml:space="preserve"> Dersom bruker ønsker å sortere kortene på en annen måte, for eksempel alfabetisk etter firmanavn, kan dette gjøres via </w:t>
-      </w:r>
-      <w:r>
-        <w:t xml:space="preserve">knappen </w:t>
-      </w:r>
-      <w:r>
-        <w:t xml:space="preserve">Sorter(kursiv) til venstre </w:t>
-      </w:r>
-      <w:r>
-        <w:t xml:space="preserve">i bildet. </w:t>
-      </w:r>
-      <w:r>
-        <w:t>Her er det også et søkefelt hvor bruker kan skrive søkeord for å raskt finne frem til en spesifikk stilling.</w:t>
-      </w:r>
-      <w:r>
-        <w:t xml:space="preserve"> Til høyre på siden vil bruker også ha mulighet til å endre visningen av informasjonen. I stedet for å vise jobbene som kort kan bruker få dem presentert som en liste. Dette er svært likt slik man kan endre mellom boks- og listevisning av bilder og dokumenter i Windows filutforsker. </w:t>
-      </w:r>
-    </w:p>
-    <w:p>
-      <w:r>
-        <w:t>JOBBER</w:t>
-      </w:r>
-    </w:p>
-    <w:p/>
-    <w:p>
-      <w:pPr>
-        <w:rPr>
-          <w:b/>
-        </w:rPr>
-      </w:pPr>
-      <w:r>
-        <w:rPr>
-          <w:b/>
-        </w:rPr>
-        <w:t>Tidsskjema</w:t>
-      </w:r>
-    </w:p>
-    <w:p>
-      <w:r>
-        <w:t xml:space="preserve">Tidsskjema (kursiv) gir brukeren en kalenderoversikt over viktige datoer. </w:t>
-      </w:r>
-      <w:r>
-        <w:t xml:space="preserve">Uke (kursiv) viser kalenderen på ukesbasis, mens Måned (kursiv) viser den </w:t>
-      </w:r>
-      <w:r>
-        <w:t>p</w:t>
-      </w:r>
-      <w:r>
-        <w:t>å månedsbasis. Pilene brukes til å navigere mellom uker og måneder. Søk (kursiv) brukes på samme måte som under Jobber(kursiv) for å søke i hendelser.</w:t>
-      </w:r>
-      <w:r>
-        <w:t xml:space="preserve"> Som man kan se på figur ?? under, vil det også komme opp utvidet informasjon om kalenderoppføringen når brukeren holder pekeren over en hendelse. Det vil også komme opp et Rediger(kursiv) symbol slik at bruker enkelt kan redigere informasjonen direkte i kalenderen. </w:t>
-      </w:r>
-    </w:p>
     <w:p>
       <w:pPr>
         <w:pStyle w:val="Listeavsnitt"/>
@@ -586,72 +809,15 @@
         </w:numPr>
       </w:pPr>
       <w:r>
-        <w:t>Legge inn knapp for at bruker skal kunne legge inn påminnel</w:t>
-      </w:r>
-      <w:r>
-        <w:t>s</w:t>
-      </w:r>
-      <w:r>
-        <w:t>er ol? Med mulighet for å knytte det opp mot en søknad.</w:t>
-      </w:r>
-      <w:r>
-        <w:t>????</w:t>
-      </w:r>
-    </w:p>
-    <w:p>
-      <w:pPr>
-        <w:rPr>
-          <w:b/>
-        </w:rPr>
-      </w:pPr>
-      <w:r>
-        <w:rPr>
-          <w:b/>
-        </w:rPr>
-        <w:t>Min konto</w:t>
-      </w:r>
-    </w:p>
-    <w:p>
-      <w:r>
-        <w:t>Min konto (kursiv)</w:t>
-      </w:r>
-      <w:r>
-        <w:t xml:space="preserve"> gir brukeren oversikt over sine personlige innstillinger, samt muligheten til å endre dem. Figuren under viser et skjermbilde av denne siden og eksempler på informasjon som kan endres her. </w:t>
-      </w:r>
-      <w:r>
-        <w:t xml:space="preserve">Brukeren vil her også kunne koble sin JobString-konto opp mot sin personlige LinkedIn-konto. </w:t>
-      </w:r>
-      <w:r>
-        <w:t>Dette gjøres ved å huke av for tilkobli</w:t>
-      </w:r>
-      <w:r>
-        <w:t>n</w:t>
-      </w:r>
-      <w:r>
-        <w:t xml:space="preserve">g, som illustrert i figuren under. </w:t>
-      </w:r>
-      <w:r>
-        <w:t xml:space="preserve">Brukeren vil da enkelt kunne </w:t>
-      </w:r>
-      <w:r>
-        <w:lastRenderedPageBreak/>
-        <w:t xml:space="preserve">bruke LinkedIn aktivt i sin søkeprosess ved å for eksempel kunne importere CV direkte fra LinkedIn i jobbsøknader i de største </w:t>
-      </w:r>
-      <w:r>
-        <w:t>jobbsøkerportalene.</w:t>
-      </w:r>
-    </w:p>
-    <w:p/>
-    <w:p>
-      <w:pPr>
-        <w:pStyle w:val="Listeavsnitt"/>
-        <w:numPr>
-          <w:ilvl w:val="0"/>
-          <w:numId w:val="1"/>
-        </w:numPr>
-      </w:pPr>
-      <w:r>
-        <w:t>Ser vi eksemel på bunntekst noe sted? Kommenter den under riktig bilde!</w:t>
+        <w:t xml:space="preserve">Ser vi </w:t>
+      </w:r>
+      <w:proofErr w:type="spellStart"/>
+      <w:r>
+        <w:t>eksemel</w:t>
+      </w:r>
+      <w:proofErr w:type="spellEnd"/>
+      <w:r>
+        <w:t xml:space="preserve"> på bunntekst noe sted? </w:t>
       </w:r>
     </w:p>
     <w:p>

</xml_diff>

<commit_message>
Diverse kommentarer i beskrivelse av løsning
</commit_message>
<xml_diff>
--- a/Docs/Beskrivelse av løsning.docx
+++ b/Docs/Beskrivelse av løsning.docx
@@ -7,6 +7,31 @@
         <w:pStyle w:val="Tittel"/>
       </w:pPr>
       <w:r>
+        <w:rPr>
+          <w:highlight w:val="yellow"/>
+        </w:rPr>
+        <w:t xml:space="preserve">Sjekk i forhold til </w:t>
+      </w:r>
+      <w:proofErr w:type="spellStart"/>
+      <w:r>
+        <w:rPr>
+          <w:highlight w:val="yellow"/>
+        </w:rPr>
+        <w:t>spørsml</w:t>
+      </w:r>
+      <w:proofErr w:type="spellEnd"/>
+      <w:r>
+        <w:rPr>
+          <w:highlight w:val="yellow"/>
+        </w:rPr>
+        <w:t xml:space="preserve"> i oppgaveteksten</w:t>
+      </w:r>
+    </w:p>
+    <w:p>
+      <w:pPr>
+        <w:pStyle w:val="Tittel"/>
+      </w:pPr>
+      <w:r>
         <w:t>Beskrivelse av løsning</w:t>
       </w:r>
     </w:p>
@@ -15,7 +40,12 @@
         <w:t xml:space="preserve">Løsningen på problemet mener vi er en </w:t>
       </w:r>
       <w:r>
-        <w:t>web-basert applikasjon</w:t>
+        <w:t>web-basert ap</w:t>
+      </w:r>
+      <w:bookmarkStart w:id="0" w:name="_GoBack"/>
+      <w:bookmarkEnd w:id="0"/>
+      <w:r>
+        <w:t>plikasjon</w:t>
       </w:r>
       <w:r>
         <w:t xml:space="preserve"> so</w:t>
@@ -369,22 +399,58 @@
     </w:p>
     <w:p>
       <w:r>
-        <w:t>Bruker må først skrive inn sin informasjon og trykke</w:t>
-      </w:r>
-      <w:r>
-        <w:t xml:space="preserve"> «logg inn»</w:t>
-      </w:r>
-      <w:r>
-        <w:t xml:space="preserve"> på startsiden. Bruker</w:t>
-      </w:r>
-      <w:r>
-        <w:t xml:space="preserve"> sendes </w:t>
-      </w:r>
-      <w:r>
-        <w:t>da</w:t>
-      </w:r>
-      <w:r>
-        <w:t xml:space="preserve"> videre til Jobber(kursiv). Denne siden gir brukeren oversikt over sine søknader. Via denne siden kan brukeren se sine jobbsøknader, endre status og fjerne eller legge til jobber hen ønsker å registrere. Brukeren kan trykke på Min konto(kursiv) for å komme inn på en egen side hvor hen kan se og endre sine brukerinnstillinger. Videre kan bruker trykke på </w:t>
+        <w:rPr>
+          <w:noProof/>
+        </w:rPr>
+        <w:drawing>
+          <wp:inline distT="0" distB="0" distL="0" distR="0" wp14:anchorId="7DE5EE5E" wp14:editId="1BD6DA6C">
+            <wp:extent cx="5760720" cy="335915"/>
+            <wp:effectExtent l="19050" t="19050" r="11430" b="26035"/>
+            <wp:docPr id="1" name="Bilde 1"/>
+            <wp:cNvGraphicFramePr>
+              <a:graphicFrameLocks xmlns:a="http://schemas.openxmlformats.org/drawingml/2006/main" noChangeAspect="1"/>
+            </wp:cNvGraphicFramePr>
+            <a:graphic xmlns:a="http://schemas.openxmlformats.org/drawingml/2006/main">
+              <a:graphicData uri="http://schemas.openxmlformats.org/drawingml/2006/picture">
+                <pic:pic xmlns:pic="http://schemas.openxmlformats.org/drawingml/2006/picture">
+                  <pic:nvPicPr>
+                    <pic:cNvPr id="1" name=""/>
+                    <pic:cNvPicPr/>
+                  </pic:nvPicPr>
+                  <pic:blipFill>
+                    <a:blip r:embed="rId5"/>
+                    <a:stretch>
+                      <a:fillRect/>
+                    </a:stretch>
+                  </pic:blipFill>
+                  <pic:spPr>
+                    <a:xfrm>
+                      <a:off x="0" y="0"/>
+                      <a:ext cx="5760720" cy="335915"/>
+                    </a:xfrm>
+                    <a:prstGeom prst="rect">
+                      <a:avLst/>
+                    </a:prstGeom>
+                    <a:ln>
+                      <a:solidFill>
+                        <a:schemeClr val="accent1"/>
+                      </a:solidFill>
+                    </a:ln>
+                  </pic:spPr>
+                </pic:pic>
+              </a:graphicData>
+            </a:graphic>
+          </wp:inline>
+        </w:drawing>
+      </w:r>
+    </w:p>
+    <w:p>
+      <w:r>
+        <w:t xml:space="preserve">Bruker må først skrive inn sin informasjon og trykke «logg inn» på startsiden. Bruker sendes da videre til Jobber(kursiv). Denne siden gir brukeren oversikt over sine søknader. Via denne siden kan brukeren se sine jobbsøknader, endre status og fjerne eller legge til jobber hen ønsker å registrere. Brukeren kan trykke på Min konto(kursiv) for å komme inn på en egen side hvor hen kan se og endre </w:t>
+      </w:r>
+      <w:r>
+        <w:lastRenderedPageBreak/>
+        <w:t xml:space="preserve">sine brukerinnstillinger. Videre kan bruker trykke på </w:t>
       </w:r>
       <w:r>
         <w:t>Timeplan</w:t>
@@ -421,16 +487,362 @@
     </w:p>
     <w:p>
       <w:r>
+        <w:t xml:space="preserve">Bilde av </w:t>
+      </w:r>
+      <w:proofErr w:type="spellStart"/>
+      <w:r>
+        <w:t>footer</w:t>
+      </w:r>
+      <w:proofErr w:type="spellEnd"/>
+      <w:r>
+        <w:t xml:space="preserve"> her!</w:t>
+      </w:r>
+    </w:p>
+    <w:p/>
+    <w:p>
+      <w:pPr>
+        <w:rPr>
+          <w:b/>
+        </w:rPr>
+      </w:pPr>
+      <w:r>
+        <w:rPr>
+          <w:b/>
+        </w:rPr>
+        <w:t>Hjem</w:t>
+      </w:r>
+      <w:r>
+        <w:rPr>
+          <w:b/>
+        </w:rPr>
+        <w:t>-siden</w:t>
+      </w:r>
+    </w:p>
+    <w:p>
+      <w:proofErr w:type="spellStart"/>
+      <w:r>
+        <w:t>Hjemsiden</w:t>
+      </w:r>
+      <w:proofErr w:type="spellEnd"/>
+      <w:r>
+        <w:t xml:space="preserve"> vil ha oppsett som i figuren</w:t>
+      </w:r>
+      <w:r>
+        <w:t xml:space="preserve"> </w:t>
+      </w:r>
+      <w:r>
+        <w:rPr>
+          <w:highlight w:val="yellow"/>
+        </w:rPr>
+        <w:t>nedenfor</w:t>
+      </w:r>
+      <w:r>
+        <w:rPr>
+          <w:highlight w:val="yellow"/>
+        </w:rPr>
+        <w:t>/ovenfor</w:t>
+      </w:r>
+      <w:r>
+        <w:t>.</w:t>
+      </w:r>
+      <w:r>
+        <w:t xml:space="preserve"> Dette er som nevnt den første siden brukeren får opp når hen går inn på </w:t>
+      </w:r>
+      <w:proofErr w:type="spellStart"/>
+      <w:r>
+        <w:t>JobString</w:t>
+      </w:r>
+      <w:proofErr w:type="spellEnd"/>
+      <w:r>
+        <w:t xml:space="preserve"> (kursiv). </w:t>
+      </w:r>
+      <w:r>
+        <w:t>Her vil et</w:t>
+      </w:r>
+      <w:r>
+        <w:t xml:space="preserve"> bildeshow </w:t>
+      </w:r>
+      <w:r>
+        <w:t>kombinert med</w:t>
+      </w:r>
+      <w:r>
+        <w:t xml:space="preserve"> tekst forklare </w:t>
+      </w:r>
+      <w:r>
+        <w:t xml:space="preserve">hvordan man bruker nettsiden. </w:t>
+      </w:r>
+      <w:r>
+        <w:t xml:space="preserve">Det vil også være mulighet for å få dette opplest ved å trykke på </w:t>
+      </w:r>
+      <w:r>
+        <w:rPr>
+          <w:highlight w:val="yellow"/>
+        </w:rPr>
+        <w:t>lydsymbolet</w:t>
+      </w:r>
+      <w:r>
+        <w:t xml:space="preserve">(??). </w:t>
+      </w:r>
+      <w:r>
+        <w:t>I tillegg til å forklare hvordan siden fungerer</w:t>
+      </w:r>
+      <w:r>
+        <w:t>,</w:t>
+      </w:r>
+      <w:r>
+        <w:t xml:space="preserve"> er det her brukeren vil logge inn på siden</w:t>
+      </w:r>
+      <w:r>
+        <w:t xml:space="preserve"> og sin brukerkonto</w:t>
+      </w:r>
+      <w:r>
+        <w:t>. Dersom bruker ikke allerede har en konto kan hen trykke på «Registrer bruker» og lage sin konto. Ellers logger hen inn med sin registrerte e-</w:t>
+      </w:r>
+      <w:r>
+        <w:t>post og passord</w:t>
+      </w:r>
+      <w:r>
+        <w:t>.</w:t>
+      </w:r>
+      <w:r>
+        <w:t xml:space="preserve"> Skulle brukeren ha glemt sitt passord</w:t>
+      </w:r>
+      <w:r>
+        <w:t>,</w:t>
+      </w:r>
+      <w:r>
+        <w:t xml:space="preserve"> kan glemt passord- knappen(kursiv?) anvendes for å gjenopprette dette.</w:t>
+      </w:r>
+      <w:r>
+        <w:t xml:space="preserve"> </w:t>
+      </w:r>
+      <w:r>
+        <w:t>Dersom bruker trenger å komme tilbake til denne siden</w:t>
+      </w:r>
+      <w:r>
+        <w:t xml:space="preserve"> </w:t>
+      </w:r>
+      <w:r>
+        <w:t xml:space="preserve">på et </w:t>
+      </w:r>
+      <w:r>
+        <w:t>senere</w:t>
+      </w:r>
+      <w:r>
+        <w:t xml:space="preserve"> tidspunkt for hjelp, etter å ha navigert seg vekk fra den, </w:t>
+      </w:r>
+      <w:r>
+        <w:t xml:space="preserve">trykker hen på hjem-symbolet i navigasjonsbaren øverst på siden. </w:t>
+      </w:r>
+      <w:r>
+        <w:t>Denne knappen er altså utformet som et hus.</w:t>
+      </w:r>
+    </w:p>
+    <w:p>
+      <w:r>
+        <w:rPr>
+          <w:noProof/>
+        </w:rPr>
+        <w:drawing>
+          <wp:inline distT="0" distB="0" distL="0" distR="0">
+            <wp:extent cx="4794250" cy="2696446"/>
+            <wp:effectExtent l="0" t="0" r="6350" b="8890"/>
+            <wp:docPr id="2" name="Bilde 2"/>
+            <wp:cNvGraphicFramePr>
+              <a:graphicFrameLocks xmlns:a="http://schemas.openxmlformats.org/drawingml/2006/main" noChangeAspect="1"/>
+            </wp:cNvGraphicFramePr>
+            <a:graphic xmlns:a="http://schemas.openxmlformats.org/drawingml/2006/main">
+              <a:graphicData uri="http://schemas.openxmlformats.org/drawingml/2006/picture">
+                <pic:pic xmlns:pic="http://schemas.openxmlformats.org/drawingml/2006/picture">
+                  <pic:nvPicPr>
+                    <pic:cNvPr id="0" name="Picture 1"/>
+                    <pic:cNvPicPr>
+                      <a:picLocks noChangeAspect="1" noChangeArrowheads="1"/>
+                    </pic:cNvPicPr>
+                  </pic:nvPicPr>
+                  <pic:blipFill>
+                    <a:blip r:embed="rId6" cstate="print">
+                      <a:extLst>
+                        <a:ext uri="{28A0092B-C50C-407E-A947-70E740481C1C}">
+                          <a14:useLocalDpi xmlns:a14="http://schemas.microsoft.com/office/drawing/2010/main" val="0"/>
+                        </a:ext>
+                      </a:extLst>
+                    </a:blip>
+                    <a:srcRect/>
+                    <a:stretch>
+                      <a:fillRect/>
+                    </a:stretch>
+                  </pic:blipFill>
+                  <pic:spPr bwMode="auto">
+                    <a:xfrm>
+                      <a:off x="0" y="0"/>
+                      <a:ext cx="4802472" cy="2701070"/>
+                    </a:xfrm>
+                    <a:prstGeom prst="rect">
+                      <a:avLst/>
+                    </a:prstGeom>
+                    <a:noFill/>
+                    <a:ln>
+                      <a:noFill/>
+                    </a:ln>
+                  </pic:spPr>
+                </pic:pic>
+              </a:graphicData>
+            </a:graphic>
+          </wp:inline>
+        </w:drawing>
+      </w:r>
+    </w:p>
+    <w:p>
+      <w:pPr>
+        <w:rPr>
+          <w:b/>
+        </w:rPr>
+      </w:pPr>
+      <w:r>
+        <w:rPr>
+          <w:b/>
+        </w:rPr>
+        <w:t>Jobber</w:t>
+      </w:r>
+    </w:p>
+    <w:p>
+      <w:r>
+        <w:t xml:space="preserve">Jobber (kursiv) gir bruker oversikt over alle jobber som er registrert. </w:t>
+      </w:r>
+      <w:proofErr w:type="gramStart"/>
+      <w:r>
+        <w:t>Hver registrerte jobb</w:t>
+      </w:r>
+      <w:proofErr w:type="gramEnd"/>
+      <w:r>
+        <w:t xml:space="preserve"> presenteres som </w:t>
+      </w:r>
+      <w:r>
+        <w:t>et kort på siden. Kortet viser</w:t>
+      </w:r>
+      <w:r>
+        <w:t xml:space="preserve"> i</w:t>
+      </w:r>
+      <w:r>
+        <w:t xml:space="preserve"> </w:t>
+      </w:r>
+      <w:r>
+        <w:t>utgan</w:t>
+      </w:r>
+      <w:r>
+        <w:t>g</w:t>
+      </w:r>
+      <w:r>
+        <w:t xml:space="preserve">spunktet den mest essensielle informasjonen i oversikten, som firmalogo, stillingstittel og søknadsfrist/status. </w:t>
+      </w:r>
+      <w:r>
+        <w:t>Når bruker trykker på kortet vil det utvides til å vise all tilgjengelig informasjon som er lagret om stilling</w:t>
+      </w:r>
+      <w:r>
+        <w:t>en. Bruker kan også trykke Redig</w:t>
+      </w:r>
+      <w:r>
+        <w:t>er(kursiv) på et kort for å endre informasjonen lagret om stillingen.</w:t>
+      </w:r>
+    </w:p>
+    <w:p>
+      <w:r>
+        <w:rPr>
+          <w:noProof/>
+        </w:rPr>
         <w:lastRenderedPageBreak/>
-        <w:t xml:space="preserve">Bilde av </w:t>
+        <w:drawing>
+          <wp:inline distT="0" distB="0" distL="0" distR="0">
+            <wp:extent cx="5760720" cy="3240021"/>
+            <wp:effectExtent l="0" t="0" r="0" b="0"/>
+            <wp:docPr id="3" name="Bilde 3"/>
+            <wp:cNvGraphicFramePr>
+              <a:graphicFrameLocks xmlns:a="http://schemas.openxmlformats.org/drawingml/2006/main" noChangeAspect="1"/>
+            </wp:cNvGraphicFramePr>
+            <a:graphic xmlns:a="http://schemas.openxmlformats.org/drawingml/2006/main">
+              <a:graphicData uri="http://schemas.openxmlformats.org/drawingml/2006/picture">
+                <pic:pic xmlns:pic="http://schemas.openxmlformats.org/drawingml/2006/picture">
+                  <pic:nvPicPr>
+                    <pic:cNvPr id="0" name="Picture 3"/>
+                    <pic:cNvPicPr>
+                      <a:picLocks noChangeAspect="1" noChangeArrowheads="1"/>
+                    </pic:cNvPicPr>
+                  </pic:nvPicPr>
+                  <pic:blipFill>
+                    <a:blip r:embed="rId7" cstate="print">
+                      <a:extLst>
+                        <a:ext uri="{28A0092B-C50C-407E-A947-70E740481C1C}">
+                          <a14:useLocalDpi xmlns:a14="http://schemas.microsoft.com/office/drawing/2010/main" val="0"/>
+                        </a:ext>
+                      </a:extLst>
+                    </a:blip>
+                    <a:srcRect/>
+                    <a:stretch>
+                      <a:fillRect/>
+                    </a:stretch>
+                  </pic:blipFill>
+                  <pic:spPr bwMode="auto">
+                    <a:xfrm>
+                      <a:off x="0" y="0"/>
+                      <a:ext cx="5760720" cy="3240021"/>
+                    </a:xfrm>
+                    <a:prstGeom prst="rect">
+                      <a:avLst/>
+                    </a:prstGeom>
+                    <a:noFill/>
+                    <a:ln>
+                      <a:noFill/>
+                    </a:ln>
+                  </pic:spPr>
+                </pic:pic>
+              </a:graphicData>
+            </a:graphic>
+          </wp:inline>
+        </w:drawing>
+      </w:r>
+    </w:p>
+    <w:p>
+      <w:r>
+        <w:t xml:space="preserve">Kortene sorteres i utgangspunktet etter status, slik at usøkte jobber listes først etterfulgt av de utgåtte og videre de som </w:t>
+      </w:r>
+      <w:r>
+        <w:t xml:space="preserve">allerede </w:t>
+      </w:r>
+      <w:r>
+        <w:t>er søkt på.</w:t>
+      </w:r>
+      <w:r>
+        <w:t xml:space="preserve"> Dersom bruker ønsker å sortere kortene på en annen måte, for eksempel alfabetisk etter firmanavn, kan dette gjøres via </w:t>
+      </w:r>
+      <w:r>
+        <w:t xml:space="preserve">knappen </w:t>
+      </w:r>
+      <w:r>
+        <w:t xml:space="preserve">Sorter(kursiv) til venstre </w:t>
+      </w:r>
+      <w:r>
+        <w:t xml:space="preserve">i bildet. </w:t>
+      </w:r>
+      <w:r>
+        <w:t>Her er det også et søkefelt hvor bruker kan skrive søkeord for å raskt finne frem til en spesifikk stilling.</w:t>
+      </w:r>
+      <w:r>
+        <w:t xml:space="preserve"> I tillegg til sorteringsmuligheter finnes det også på venstre siden en knapp for å legge til nye jobber. Denne brukes dersom det er ønskelig å legge inn informasjon om en jobbsøknad manuelt. </w:t>
+      </w:r>
+      <w:r>
+        <w:t xml:space="preserve"> </w:t>
       </w:r>
       <w:proofErr w:type="spellStart"/>
       <w:r>
-        <w:t>footer</w:t>
+        <w:t>JobString</w:t>
       </w:r>
       <w:proofErr w:type="spellEnd"/>
       <w:r>
-        <w:t xml:space="preserve"> her!</w:t>
+        <w:t xml:space="preserve"> vil normalt kunne hente inn denne informasjonen automatisk fra de fleste vanlige jobbsøkerportalene. </w:t>
+      </w:r>
+      <w:r>
+        <w:t xml:space="preserve">Til høyre på siden vil bruker også ha mulighet til å endre visningen av informasjonen. I stedet for å vise jobbene som kort kan bruker få dem presentert som en liste. Dette er svært likt slik man kan endre mellom boks- og listevisning av bilder og dokumenter i Windows filutforsker. </w:t>
       </w:r>
     </w:p>
     <w:p/>
@@ -444,361 +856,199 @@
         <w:rPr>
           <w:b/>
         </w:rPr>
-        <w:t>Hjem</w:t>
-      </w:r>
-      <w:r>
+        <w:t>Timeplan</w:t>
+      </w:r>
+    </w:p>
+    <w:p>
+      <w:r>
+        <w:t>Timeplan</w:t>
+      </w:r>
+      <w:r>
+        <w:t xml:space="preserve"> (kursiv) gir brukeren en kalenderoversikt over viktige datoer. </w:t>
+      </w:r>
+      <w:r>
+        <w:t xml:space="preserve">Uke (kursiv) viser kalenderen på ukesbasis, mens Måned (kursiv) viser den </w:t>
+      </w:r>
+      <w:r>
+        <w:t>p</w:t>
+      </w:r>
+      <w:r>
+        <w:t>å månedsbasis. Pilene brukes til å navigere mellom uker og måneder. Søk (kursiv) brukes på samme måte som under Jobber(kursiv) for å søke i hendelser.</w:t>
+      </w:r>
+      <w:r>
+        <w:t xml:space="preserve"> Som man kan se på figur ?? </w:t>
+      </w:r>
+      <w:r>
+        <w:rPr>
+          <w:highlight w:val="yellow"/>
+        </w:rPr>
+        <w:t>under</w:t>
+      </w:r>
+      <w:r>
+        <w:rPr>
+          <w:highlight w:val="yellow"/>
+        </w:rPr>
+        <w:t>/over</w:t>
+      </w:r>
+      <w:r>
+        <w:rPr>
+          <w:highlight w:val="yellow"/>
+        </w:rPr>
+        <w:t>,</w:t>
+      </w:r>
+      <w:r>
+        <w:t xml:space="preserve"> vil det også komme opp utvidet informasjon om kalenderoppføringen når brukeren holder pekeren over en hendelse. Det vil også komme opp et Rediger(kursiv) symbol slik at bruker enkelt kan redigere informasjonen direkte i kalenderen</w:t>
+      </w:r>
+      <w:r>
+        <w:t xml:space="preserve"> og slik legge inn relevante påminnelser til de ulike søknadene</w:t>
+      </w:r>
+      <w:r>
+        <w:t xml:space="preserve">. </w:t>
+      </w:r>
+    </w:p>
+    <w:p/>
+    <w:p>
+      <w:r>
+        <w:rPr>
+          <w:noProof/>
+        </w:rPr>
+        <w:lastRenderedPageBreak/>
+        <w:drawing>
+          <wp:inline distT="0" distB="0" distL="0" distR="0">
+            <wp:extent cx="5760720" cy="3240021"/>
+            <wp:effectExtent l="0" t="0" r="0" b="0"/>
+            <wp:docPr id="4" name="Bilde 4"/>
+            <wp:cNvGraphicFramePr>
+              <a:graphicFrameLocks xmlns:a="http://schemas.openxmlformats.org/drawingml/2006/main" noChangeAspect="1"/>
+            </wp:cNvGraphicFramePr>
+            <a:graphic xmlns:a="http://schemas.openxmlformats.org/drawingml/2006/main">
+              <a:graphicData uri="http://schemas.openxmlformats.org/drawingml/2006/picture">
+                <pic:pic xmlns:pic="http://schemas.openxmlformats.org/drawingml/2006/picture">
+                  <pic:nvPicPr>
+                    <pic:cNvPr id="0" name="Picture 5"/>
+                    <pic:cNvPicPr>
+                      <a:picLocks noChangeAspect="1" noChangeArrowheads="1"/>
+                    </pic:cNvPicPr>
+                  </pic:nvPicPr>
+                  <pic:blipFill>
+                    <a:blip r:embed="rId8" cstate="print">
+                      <a:extLst>
+                        <a:ext uri="{28A0092B-C50C-407E-A947-70E740481C1C}">
+                          <a14:useLocalDpi xmlns:a14="http://schemas.microsoft.com/office/drawing/2010/main" val="0"/>
+                        </a:ext>
+                      </a:extLst>
+                    </a:blip>
+                    <a:srcRect/>
+                    <a:stretch>
+                      <a:fillRect/>
+                    </a:stretch>
+                  </pic:blipFill>
+                  <pic:spPr bwMode="auto">
+                    <a:xfrm>
+                      <a:off x="0" y="0"/>
+                      <a:ext cx="5760720" cy="3240021"/>
+                    </a:xfrm>
+                    <a:prstGeom prst="rect">
+                      <a:avLst/>
+                    </a:prstGeom>
+                    <a:noFill/>
+                    <a:ln>
+                      <a:noFill/>
+                    </a:ln>
+                  </pic:spPr>
+                </pic:pic>
+              </a:graphicData>
+            </a:graphic>
+          </wp:inline>
+        </w:drawing>
+      </w:r>
+    </w:p>
+    <w:p/>
+    <w:p>
+      <w:pPr>
         <w:rPr>
           <w:b/>
         </w:rPr>
-        <w:t>-siden</w:t>
-      </w:r>
-    </w:p>
-    <w:p>
+      </w:pPr>
+      <w:r>
+        <w:rPr>
+          <w:b/>
+        </w:rPr>
+        <w:t>Min konto</w:t>
+      </w:r>
+    </w:p>
+    <w:p>
+      <w:r>
+        <w:t>Min konto (kursiv)</w:t>
+      </w:r>
+      <w:r>
+        <w:t xml:space="preserve"> gir brukeren oversikt over sine personlige innstillinger, samt muligheten til å endre dem</w:t>
+      </w:r>
+      <w:r>
+        <w:rPr>
+          <w:highlight w:val="yellow"/>
+        </w:rPr>
+        <w:t>. Figuren under viser et skjermbilde av denne siden og eksempler på informasjon som kan endres her</w:t>
+      </w:r>
+      <w:r>
+        <w:rPr>
+          <w:highlight w:val="yellow"/>
+        </w:rPr>
+        <w:t xml:space="preserve"> (lage denne?)</w:t>
+      </w:r>
+      <w:r>
+        <w:rPr>
+          <w:highlight w:val="yellow"/>
+        </w:rPr>
+        <w:t>.</w:t>
+      </w:r>
+      <w:r>
+        <w:t xml:space="preserve"> </w:t>
+      </w:r>
+      <w:r>
+        <w:t xml:space="preserve">Brukeren vil her også kunne koble sin </w:t>
+      </w:r>
       <w:proofErr w:type="spellStart"/>
       <w:r>
-        <w:t>Hjemsiden</w:t>
+        <w:t>JobString</w:t>
       </w:r>
       <w:proofErr w:type="spellEnd"/>
       <w:r>
-        <w:t xml:space="preserve"> vil ha oppsett som i figuren</w:t>
-      </w:r>
-      <w:r>
-        <w:t xml:space="preserve"> </w:t>
-      </w:r>
-      <w:r>
-        <w:rPr>
-          <w:highlight w:val="yellow"/>
-        </w:rPr>
-        <w:t>nedenfor</w:t>
-      </w:r>
-      <w:r>
-        <w:rPr>
-          <w:highlight w:val="yellow"/>
-        </w:rPr>
-        <w:t>/ovenfor</w:t>
-      </w:r>
-      <w:r>
-        <w:t>.</w:t>
-      </w:r>
-      <w:r>
-        <w:t xml:space="preserve"> Dette er som nevnt den første siden brukeren får opp når hen går inn på </w:t>
+        <w:t xml:space="preserve">-konto opp mot sin personlige LinkedIn-konto. </w:t>
+      </w:r>
+      <w:r>
+        <w:t>Dette gjøres ved å huke av for tilkobli</w:t>
+      </w:r>
+      <w:r>
+        <w:t>n</w:t>
+      </w:r>
+      <w:r>
+        <w:t xml:space="preserve">g, som illustrert i figuren under. </w:t>
+      </w:r>
+      <w:r>
+        <w:t xml:space="preserve">Brukeren vil da enkelt kunne </w:t>
+      </w:r>
+      <w:r>
+        <w:t xml:space="preserve">bruke LinkedIn aktivt i sin søkeprosess ved å for eksempel kunne importere CV direkte fra LinkedIn i jobbsøknader i de største </w:t>
+      </w:r>
+      <w:r>
+        <w:t>jobbsøkerportalene.</w:t>
+      </w:r>
+    </w:p>
+    <w:p>
+      <w:r>
+        <w:t>LEGG TIL MER HER! SE BILDET SOM ER LAGT UT!</w:t>
+      </w:r>
+      <w:r>
+        <w:t xml:space="preserve"> – Knapp om å endre </w:t>
       </w:r>
       <w:proofErr w:type="spellStart"/>
       <w:r>
-        <w:t>JobString</w:t>
+        <w:t>instillinger</w:t>
       </w:r>
       <w:proofErr w:type="spellEnd"/>
-      <w:r>
-        <w:t xml:space="preserve"> (kursiv). </w:t>
-      </w:r>
-      <w:r>
-        <w:t>Her vil et</w:t>
-      </w:r>
-      <w:r>
-        <w:t xml:space="preserve"> bildeshow </w:t>
-      </w:r>
-      <w:r>
-        <w:t>kombinert med</w:t>
-      </w:r>
-      <w:r>
-        <w:t xml:space="preserve"> tekst forklare </w:t>
-      </w:r>
-      <w:r>
-        <w:t xml:space="preserve">hvordan man bruker nettsiden. </w:t>
-      </w:r>
-      <w:r>
-        <w:t xml:space="preserve">Det vil også være mulighet for å få dette opplest ved å trykke på </w:t>
-      </w:r>
-      <w:r>
-        <w:rPr>
-          <w:highlight w:val="yellow"/>
-        </w:rPr>
-        <w:t>lydsymbolet</w:t>
-      </w:r>
-      <w:r>
-        <w:t xml:space="preserve">(??). </w:t>
-      </w:r>
-      <w:r>
-        <w:t>I tillegg til å forklare hvordan siden fungerer</w:t>
-      </w:r>
-      <w:r>
-        <w:t>,</w:t>
-      </w:r>
-      <w:r>
-        <w:t xml:space="preserve"> er det her brukeren vil logge inn på siden</w:t>
-      </w:r>
-      <w:r>
-        <w:t xml:space="preserve"> og sin brukerkonto</w:t>
-      </w:r>
-      <w:r>
-        <w:t>. Dersom bruker ikke allerede har en konto kan hen trykke på «Registrer bruker» og lage sin konto. Ellers logger hen inn med sin registrerte e-</w:t>
-      </w:r>
-      <w:r>
-        <w:t>post og passord</w:t>
-      </w:r>
-      <w:r>
-        <w:t>.</w:t>
-      </w:r>
-      <w:r>
-        <w:t xml:space="preserve"> Skulle brukeren ha glemt sitt passord</w:t>
-      </w:r>
-      <w:r>
-        <w:t>,</w:t>
-      </w:r>
-      <w:r>
-        <w:t xml:space="preserve"> kan glemt passord- knappen(kursiv?) anvendes for å gjenopprette dette.</w:t>
-      </w:r>
-      <w:r>
-        <w:t xml:space="preserve"> </w:t>
-      </w:r>
-      <w:r>
-        <w:t>Dersom bruker trenger å komme tilbake til denne siden</w:t>
-      </w:r>
-      <w:r>
-        <w:t xml:space="preserve"> </w:t>
-      </w:r>
-      <w:r>
-        <w:t xml:space="preserve">på et </w:t>
-      </w:r>
-      <w:r>
-        <w:t>senere</w:t>
-      </w:r>
-      <w:r>
-        <w:t xml:space="preserve"> tidspunkt for hjelp, etter å ha navigert seg vekk fra den, </w:t>
-      </w:r>
-      <w:r>
-        <w:t xml:space="preserve">trykker hen på hjem-symbolet i navigasjonsbaren øverst på siden. </w:t>
-      </w:r>
-      <w:r>
-        <w:t>Denne knappen er altså utformet som et hus.</w:t>
-      </w:r>
-    </w:p>
-    <w:p>
-      <w:pPr>
-        <w:rPr>
-          <w:b/>
-        </w:rPr>
-      </w:pPr>
-      <w:r>
-        <w:rPr>
-          <w:b/>
-        </w:rPr>
-        <w:t>Jobber</w:t>
-      </w:r>
-    </w:p>
-    <w:p>
-      <w:r>
-        <w:t xml:space="preserve">Jobber (kursiv) gir bruker oversikt over alle jobber som er registrert. </w:t>
-      </w:r>
-      <w:proofErr w:type="gramStart"/>
-      <w:r>
-        <w:t>Hver registrerte jobb</w:t>
-      </w:r>
-      <w:proofErr w:type="gramEnd"/>
-      <w:r>
-        <w:t xml:space="preserve"> presenteres som </w:t>
-      </w:r>
-      <w:r>
-        <w:t>et kort på siden. Kortet viser</w:t>
-      </w:r>
-      <w:r>
-        <w:t xml:space="preserve"> i</w:t>
-      </w:r>
-      <w:r>
-        <w:t xml:space="preserve"> </w:t>
-      </w:r>
-      <w:r>
-        <w:t>utgan</w:t>
-      </w:r>
-      <w:r>
-        <w:t>g</w:t>
-      </w:r>
-      <w:r>
-        <w:t xml:space="preserve">spunktet den mest essensielle informasjonen i oversikten, som firmalogo, stillingstittel og søknadsfrist/status. </w:t>
-      </w:r>
-      <w:r>
-        <w:t>Når bruker trykker på kortet vil det utvides til å vise all tilgjengelig informasjon som er lagret om stilling</w:t>
-      </w:r>
-      <w:r>
-        <w:t>en. Bruker kan også trykke Redig</w:t>
-      </w:r>
-      <w:r>
-        <w:t>er(kursiv) på et kort for å endre informasjonen lagret om stillingen.</w:t>
-      </w:r>
-    </w:p>
-    <w:p>
-      <w:r>
-        <w:t xml:space="preserve">Kortene sorteres i utgangspunktet etter status, slik at usøkte jobber listes først etterfulgt av de utgåtte og videre de som </w:t>
-      </w:r>
-      <w:r>
-        <w:t xml:space="preserve">allerede </w:t>
-      </w:r>
-      <w:r>
-        <w:t>er søkt på.</w:t>
-      </w:r>
-      <w:r>
-        <w:t xml:space="preserve"> Dersom bruker ønsker å sortere kortene på en annen måte, for eksempel alfabetisk etter firmanavn, kan dette gjøres via </w:t>
-      </w:r>
-      <w:r>
-        <w:t xml:space="preserve">knappen </w:t>
-      </w:r>
-      <w:r>
-        <w:t xml:space="preserve">Sorter(kursiv) til venstre </w:t>
-      </w:r>
-      <w:r>
-        <w:t xml:space="preserve">i bildet. </w:t>
-      </w:r>
-      <w:r>
-        <w:t>Her er det også et søkefelt hvor bruker kan skrive søkeord for å raskt finne frem til en spesifikk stilling.</w:t>
-      </w:r>
-      <w:r>
-        <w:t xml:space="preserve"> I tillegg til sorteringsmuligheter finnes det også på venstre siden en knapp for å legge til nye jobber. Denne brukes dersom det er ønskelig å legge inn informasjon om en jobbsøknad manuelt. </w:t>
-      </w:r>
-      <w:r>
-        <w:t xml:space="preserve"> </w:t>
-      </w:r>
-      <w:proofErr w:type="spellStart"/>
-      <w:r>
-        <w:t>JobString</w:t>
-      </w:r>
-      <w:proofErr w:type="spellEnd"/>
-      <w:r>
-        <w:t xml:space="preserve"> vil normalt kunne hente inn denne informasjonen automatisk fra de fleste vanlige jobbsøkerportalene. </w:t>
-      </w:r>
-      <w:r>
-        <w:t xml:space="preserve">Til høyre på siden vil bruker også ha mulighet til å endre visningen av informasjonen. I stedet for å vise jobbene som kort kan bruker få dem presentert som en liste. Dette er svært likt slik man kan endre mellom boks- og listevisning av bilder og dokumenter i Windows filutforsker. </w:t>
-      </w:r>
     </w:p>
     <w:p/>
-    <w:p>
-      <w:pPr>
-        <w:rPr>
-          <w:b/>
-        </w:rPr>
-      </w:pPr>
-      <w:r>
-        <w:rPr>
-          <w:b/>
-        </w:rPr>
-        <w:t>Timeplan</w:t>
-      </w:r>
-    </w:p>
-    <w:p>
-      <w:r>
-        <w:t>Timeplan</w:t>
-      </w:r>
-      <w:r>
-        <w:t xml:space="preserve"> (kursiv) gir brukeren en kalenderoversikt over viktige datoer. </w:t>
-      </w:r>
-      <w:r>
-        <w:t xml:space="preserve">Uke (kursiv) viser kalenderen på ukesbasis, mens Måned (kursiv) viser den </w:t>
-      </w:r>
-      <w:r>
-        <w:t>p</w:t>
-      </w:r>
-      <w:r>
-        <w:t>å månedsbasis. Pilene brukes til å navigere mellom uker og måneder. Søk (kursiv) brukes på samme måte som under Jobber(kursiv) for å søke i hendelser.</w:t>
-      </w:r>
-      <w:r>
-        <w:t xml:space="preserve"> Som man kan se på figur ?? </w:t>
-      </w:r>
-      <w:r>
-        <w:rPr>
-          <w:highlight w:val="yellow"/>
-        </w:rPr>
-        <w:t>under</w:t>
-      </w:r>
-      <w:r>
-        <w:rPr>
-          <w:highlight w:val="yellow"/>
-        </w:rPr>
-        <w:t>/over</w:t>
-      </w:r>
-      <w:r>
-        <w:rPr>
-          <w:highlight w:val="yellow"/>
-        </w:rPr>
-        <w:t>,</w:t>
-      </w:r>
-      <w:r>
-        <w:t xml:space="preserve"> vil det også komme opp utvidet informasjon om kalenderoppføringen når brukeren holder pekeren over en hendelse. Det vil også komme opp et Rediger(kursiv) symbol slik at bruker enkelt kan redigere informasjonen direkte i kalenderen</w:t>
-      </w:r>
-      <w:r>
-        <w:t xml:space="preserve"> og slik legge inn relevante påminnelser til de ulike søknadene</w:t>
-      </w:r>
-      <w:r>
-        <w:t xml:space="preserve">. </w:t>
-      </w:r>
-    </w:p>
-    <w:p/>
-    <w:p>
-      <w:pPr>
-        <w:rPr>
-          <w:b/>
-        </w:rPr>
-      </w:pPr>
-      <w:r>
-        <w:rPr>
-          <w:b/>
-        </w:rPr>
-        <w:t>Min konto</w:t>
-      </w:r>
-    </w:p>
-    <w:p>
-      <w:r>
-        <w:lastRenderedPageBreak/>
-        <w:t>Min konto (kursiv)</w:t>
-      </w:r>
-      <w:r>
-        <w:t xml:space="preserve"> gir brukeren oversikt over sine personlige innstillinger, samt muligheten til å endre dem</w:t>
-      </w:r>
-      <w:r>
-        <w:rPr>
-          <w:highlight w:val="yellow"/>
-        </w:rPr>
-        <w:t>. Figuren under viser</w:t>
-      </w:r>
-      <w:bookmarkStart w:id="0" w:name="_GoBack"/>
-      <w:bookmarkEnd w:id="0"/>
-      <w:r>
-        <w:rPr>
-          <w:highlight w:val="yellow"/>
-        </w:rPr>
-        <w:t xml:space="preserve"> et skjermbilde av denne siden og eksempler på informasjon som kan endres her.</w:t>
-      </w:r>
-      <w:r>
-        <w:t xml:space="preserve"> </w:t>
-      </w:r>
-      <w:r>
-        <w:t xml:space="preserve">Brukeren vil her også kunne koble sin </w:t>
-      </w:r>
-      <w:proofErr w:type="spellStart"/>
-      <w:r>
-        <w:t>JobString</w:t>
-      </w:r>
-      <w:proofErr w:type="spellEnd"/>
-      <w:r>
-        <w:t xml:space="preserve">-konto opp mot sin personlige LinkedIn-konto. </w:t>
-      </w:r>
-      <w:r>
-        <w:t>Dette gjøres ved å huke av for tilkobli</w:t>
-      </w:r>
-      <w:r>
-        <w:t>n</w:t>
-      </w:r>
-      <w:r>
-        <w:t xml:space="preserve">g, som illustrert i figuren under. </w:t>
-      </w:r>
-      <w:r>
-        <w:t xml:space="preserve">Brukeren vil da enkelt kunne </w:t>
-      </w:r>
-      <w:r>
-        <w:t xml:space="preserve">bruke LinkedIn aktivt i sin søkeprosess ved å for eksempel kunne importere CV direkte fra LinkedIn i jobbsøknader i de største </w:t>
-      </w:r>
-      <w:r>
-        <w:t>jobbsøkerportalene.</w:t>
-      </w:r>
-    </w:p>
     <w:p/>
     <w:p>
       <w:pPr>

</xml_diff>

<commit_message>
Første ferdig løsningsbeskrivelse og oppdatert oppgavefordeling
</commit_message>
<xml_diff>
--- a/Docs/Beskrivelse av løsning.docx
+++ b/Docs/Beskrivelse av løsning.docx
@@ -2,55 +2,56 @@
 <file path=word/document.xml><?xml version="1.0" encoding="utf-8"?>
 <w:document xmlns:wpc="http://schemas.microsoft.com/office/word/2010/wordprocessingCanvas" xmlns:cx="http://schemas.microsoft.com/office/drawing/2014/chartex" xmlns:cx1="http://schemas.microsoft.com/office/drawing/2015/9/8/chartex" xmlns:cx2="http://schemas.microsoft.com/office/drawing/2015/10/21/chartex" xmlns:cx3="http://schemas.microsoft.com/office/drawing/2016/5/9/chartex" xmlns:cx4="http://schemas.microsoft.com/office/drawing/2016/5/10/chartex" xmlns:cx5="http://schemas.microsoft.com/office/drawing/2016/5/11/chartex" xmlns:cx6="http://schemas.microsoft.com/office/drawing/2016/5/12/chartex" xmlns:cx7="http://schemas.microsoft.com/office/drawing/2016/5/13/chartex" xmlns:cx8="http://schemas.microsoft.com/office/drawing/2016/5/14/chartex" xmlns:mc="http://schemas.openxmlformats.org/markup-compatibility/2006" xmlns:aink="http://schemas.microsoft.com/office/drawing/2016/ink" xmlns:am3d="http://schemas.microsoft.com/office/drawing/2017/model3d" xmlns:o="urn:schemas-microsoft-com:office:office" xmlns:r="http://schemas.openxmlformats.org/officeDocument/2006/relationships" xmlns:m="http://schemas.openxmlformats.org/officeDocument/2006/math" xmlns:v="urn:schemas-microsoft-com:vml" xmlns:wp14="http://schemas.microsoft.com/office/word/2010/wordprocessingDrawing" xmlns:wp="http://schemas.openxmlformats.org/drawingml/2006/wordprocessingDrawing" xmlns:w10="urn:schemas-microsoft-com:office:word" xmlns:w="http://schemas.openxmlformats.org/wordprocessingml/2006/main" xmlns:w14="http://schemas.microsoft.com/office/word/2010/wordml" xmlns:w15="http://schemas.microsoft.com/office/word/2012/wordml" xmlns:w16cid="http://schemas.microsoft.com/office/word/2016/wordml/cid" xmlns:w16se="http://schemas.microsoft.com/office/word/2015/wordml/symex" xmlns:wpg="http://schemas.microsoft.com/office/word/2010/wordprocessingGroup" xmlns:wpi="http://schemas.microsoft.com/office/word/2010/wordprocessingInk" xmlns:wne="http://schemas.microsoft.com/office/word/2006/wordml" xmlns:wps="http://schemas.microsoft.com/office/word/2010/wordprocessingShape" mc:Ignorable="w14 w15 w16se w16cid wp14">
   <w:body>
+    <w:p/>
+    <w:p>
+      <w:r>
+        <w:t>Overskrift</w:t>
+      </w:r>
+    </w:p>
+    <w:p>
+      <w:r>
+        <w:t>Bilde</w:t>
+      </w:r>
+    </w:p>
+    <w:p>
+      <w:r>
+        <w:t>Så tekst</w:t>
+      </w:r>
+    </w:p>
     <w:p>
       <w:pPr>
         <w:pStyle w:val="Tittel"/>
       </w:pPr>
       <w:r>
-        <w:rPr>
-          <w:highlight w:val="yellow"/>
-        </w:rPr>
-        <w:t>Sjekk i forhold til spørsml i oppgaveteksten</w:t>
-      </w:r>
-    </w:p>
-    <w:p/>
-    <w:p>
-      <w:r>
-        <w:t>Overskrift</w:t>
-      </w:r>
-    </w:p>
-    <w:p>
-      <w:r>
-        <w:t>Bilde</w:t>
-      </w:r>
-    </w:p>
-    <w:p>
-      <w:r>
-        <w:t>Så tekst</w:t>
+        <w:t>Beskrivelse av løsning</w:t>
+      </w:r>
+    </w:p>
+    <w:p>
+      <w:r>
+        <w:t xml:space="preserve">Løsningen på problemet mener vi er en </w:t>
+      </w:r>
+      <w:r>
+        <w:t>web-basert applikasjon</w:t>
+      </w:r>
+      <w:r>
+        <w:t xml:space="preserve"> so</w:t>
+      </w:r>
+      <w:r>
+        <w:t>m kan holde oversikten</w:t>
+      </w:r>
+      <w:r>
+        <w:t xml:space="preserve"> over dine </w:t>
+      </w:r>
+      <w:r>
+        <w:t>registrerte</w:t>
       </w:r>
       <w:bookmarkStart w:id="0" w:name="_GoBack"/>
       <w:bookmarkEnd w:id="0"/>
-    </w:p>
-    <w:p>
-      <w:pPr>
-        <w:pStyle w:val="Tittel"/>
-      </w:pPr>
-      <w:r>
-        <w:t>Beskrivelse av løsning</w:t>
-      </w:r>
-    </w:p>
-    <w:p>
-      <w:r>
-        <w:t xml:space="preserve">Løsningen på problemet mener vi er en </w:t>
-      </w:r>
-      <w:r>
-        <w:t>web-basert applikasjon</w:t>
-      </w:r>
-      <w:r>
-        <w:t xml:space="preserve"> so</w:t>
-      </w:r>
-      <w:r>
-        <w:t>m kan holde oversikten for deg.</w:t>
+      <w:r>
+        <w:t xml:space="preserve"> jobbsøknader</w:t>
+      </w:r>
+      <w:r>
+        <w:t xml:space="preserve"> for deg.</w:t>
       </w:r>
       <w:r>
         <w:t xml:space="preserve"> Vi har valgt å kalle den JobString</w:t>
@@ -145,7 +146,7 @@
         </w:numPr>
       </w:pPr>
       <w:r>
-        <w:t>Hvor har man registrert jobbsøknad/CV</w:t>
+        <w:t>Informasjon om søknader bruker ønsker å søke på senere</w:t>
       </w:r>
     </w:p>
     <w:p>
@@ -157,10 +158,7 @@
         </w:numPr>
       </w:pPr>
       <w:r>
-        <w:t>Hvilken e-post er registrert der</w:t>
-      </w:r>
-      <w:r>
-        <w:t xml:space="preserve"> (Særlig studenter har ofte mer enn en aktiv e-post)</w:t>
+        <w:t>Dato for når CV og søknad sist ble oppdatert for hver stillingsutlysning</w:t>
       </w:r>
     </w:p>
     <w:p>
@@ -172,7 +170,7 @@
         </w:numPr>
       </w:pPr>
       <w:r>
-        <w:t>Når søkte man</w:t>
+        <w:t>Fristen for å søke hver utlysning</w:t>
       </w:r>
     </w:p>
     <w:p>
@@ -184,7 +182,13 @@
         </w:numPr>
       </w:pPr>
       <w:r>
-        <w:t>Har man fått svar</w:t>
+        <w:t>Oversikt over h</w:t>
+      </w:r>
+      <w:r>
+        <w:t xml:space="preserve">vor </w:t>
+      </w:r>
+      <w:r>
+        <w:t>jobbsøknader og CV er registrert</w:t>
       </w:r>
     </w:p>
     <w:p>
@@ -196,7 +200,25 @@
         </w:numPr>
       </w:pPr>
       <w:r>
-        <w:t>Sist oppdatert CV/søknad</w:t>
+        <w:t xml:space="preserve">Hvilken e-post </w:t>
+      </w:r>
+      <w:r>
+        <w:t xml:space="preserve">som </w:t>
+      </w:r>
+      <w:r>
+        <w:t xml:space="preserve">er registrert </w:t>
+      </w:r>
+      <w:r>
+        <w:t xml:space="preserve">med </w:t>
+      </w:r>
+      <w:r>
+        <w:t xml:space="preserve">de ulike </w:t>
+      </w:r>
+      <w:r>
+        <w:t>søknadene</w:t>
+      </w:r>
+      <w:r>
+        <w:t xml:space="preserve"> (Særlig studenter har ofte mer enn en aktiv e-post)</w:t>
       </w:r>
     </w:p>
     <w:p>
@@ -208,10 +230,7 @@
         </w:numPr>
       </w:pPr>
       <w:r>
-        <w:t>Fristen</w:t>
-      </w:r>
-      <w:r>
-        <w:t xml:space="preserve"> for å søke</w:t>
+        <w:t>Dato for når en søknad ble registrert/sendt inn</w:t>
       </w:r>
     </w:p>
     <w:p>
@@ -223,7 +242,13 @@
         </w:numPr>
       </w:pPr>
       <w:r>
-        <w:t>Kontaktinfo til arbeidsgiver</w:t>
+        <w:t>Status på innsendt søknad – Er tilbakemelding mo</w:t>
+      </w:r>
+      <w:r>
+        <w:t>t</w:t>
+      </w:r>
+      <w:r>
+        <w:t>tatt?</w:t>
       </w:r>
     </w:p>
     <w:p>
@@ -235,7 +260,7 @@
         </w:numPr>
       </w:pPr>
       <w:r>
-        <w:t>Registre søknader hen ønsker å søke på</w:t>
+        <w:t>Kontaktinfo til arbeidsgiver</w:t>
       </w:r>
     </w:p>
     <w:p>
@@ -247,7 +272,25 @@
         </w:numPr>
       </w:pPr>
       <w:r>
-        <w:t>Viktige datoer – forventet tilbakemelding, intervju, søknadsfrist osv</w:t>
+        <w:t xml:space="preserve">Viktige datoer </w:t>
+      </w:r>
+      <w:r>
+        <w:t xml:space="preserve">i kalender </w:t>
+      </w:r>
+      <w:r>
+        <w:t>–</w:t>
+      </w:r>
+      <w:r>
+        <w:t>F.eks</w:t>
+      </w:r>
+      <w:r>
+        <w:t xml:space="preserve"> forventet tilbakemel</w:t>
+      </w:r>
+      <w:r>
+        <w:t xml:space="preserve">ding, intervju og </w:t>
+      </w:r>
+      <w:r>
+        <w:t>søknadsfrist</w:t>
       </w:r>
     </w:p>
     <w:p>
@@ -277,7 +320,13 @@
         <w:t>JobString vil</w:t>
       </w:r>
       <w:r>
-        <w:t xml:space="preserve"> til enhver tid hver koblet opp mot kjente</w:t>
+        <w:t xml:space="preserve"> til enhver tid </w:t>
+      </w:r>
+      <w:r>
+        <w:t>være</w:t>
+      </w:r>
+      <w:r>
+        <w:t xml:space="preserve"> koblet opp mot kjente</w:t>
       </w:r>
       <w:r>
         <w:t>,</w:t>
@@ -289,19 +338,22 @@
         <w:t>en</w:t>
       </w:r>
       <w:r>
-        <w:t xml:space="preserve"> kan </w:t>
-      </w:r>
-      <w:r>
-        <w:t>trykke på en knapp på siden for å få opp listen over alle plattformer hen er tilknyttet</w:t>
-      </w:r>
-      <w:r>
         <w:t xml:space="preserve"> </w:t>
       </w:r>
       <w:r>
-        <w:t>(RIKTIG – HAR VI DENNE KNAPPEN?)</w:t>
-      </w:r>
-      <w:r>
-        <w:t xml:space="preserve">. Videre vil alle søknader som legges inn i en slik plattform </w:t>
+        <w:t xml:space="preserve">kan på sin konto få opp en oversikt over alle </w:t>
+      </w:r>
+      <w:r>
+        <w:t>plattformer</w:t>
+      </w:r>
+      <w:r>
+        <w:t xml:space="preserve"> hvor hen har registret en jobbsøknad</w:t>
+      </w:r>
+      <w:r>
+        <w:t>, dersom det skulle være ønskelig.</w:t>
+      </w:r>
+      <w:r>
+        <w:t xml:space="preserve"> Videre vil alle søknader som legges inn i en slik plattform </w:t>
       </w:r>
       <w:r>
         <w:t>automatisk bli registrert i JobString</w:t>
@@ -372,7 +424,6 @@
         <w:rPr>
           <w:noProof/>
         </w:rPr>
-        <w:lastRenderedPageBreak/>
         <w:drawing>
           <wp:inline distT="0" distB="0" distL="0" distR="0" wp14:anchorId="7DE5EE5E" wp14:editId="1BD6DA6C">
             <wp:extent cx="5760720" cy="335915"/>
@@ -417,6 +468,7 @@
     </w:p>
     <w:p>
       <w:r>
+        <w:lastRenderedPageBreak/>
         <w:t xml:space="preserve">Bruker må først skrive inn sin informasjon og trykke «logg inn» på startsiden. Bruker sendes da videre til Jobber(kursiv). Denne siden gir brukeren oversikt over sine søknader. Via denne siden kan brukeren se sine jobbsøknader, endre status og fjerne eller legge til jobber hen ønsker å registrere. Brukeren kan trykke på Min konto(kursiv) for å komme inn på en egen side hvor hen kan se og endre sine brukerinnstillinger. Videre kan bruker trykke på </w:t>
       </w:r>
       <w:r>
@@ -429,7 +481,13 @@
         <w:t>(Kursiv )</w:t>
       </w:r>
       <w:r>
-        <w:t xml:space="preserve"> for å aksessere siden som gir en kalenderoversikt over alle relevante datoer – når man forventer tilbakemelding, viktige hendelser som jobbintervju og tidsfrist for å sende inn søknader. Ved å få en slik oversikt har brukeren mulighet til å alltid søke på jobbene med kortest tidsfrist, og på denne måten sikre at alle ønskede jobber blir søkt</w:t>
+        <w:t xml:space="preserve"> for å </w:t>
+      </w:r>
+      <w:r>
+        <w:t>gå til</w:t>
+      </w:r>
+      <w:r>
+        <w:t xml:space="preserve"> siden som gir en kalenderoversikt over alle relevante datoer – når man forventer tilbakemelding, viktige hendelser som jobbintervju og tidsfrist for å sende inn søknader. Ved å få en slik oversikt har brukeren mulighet til å alltid søke på jobbene med kortest tidsfrist, og på denne måten sikre at alle ønskede jobber blir søkt</w:t>
       </w:r>
       <w:r>
         <w:t xml:space="preserve"> på. Nederst på nettsiden er en bunntekst </w:t>
@@ -473,119 +531,17 @@
       </w:r>
     </w:p>
     <w:p>
-      <w:r>
-        <w:t>Hjemsiden vil ha oppsett som i figuren</w:t>
-      </w:r>
-      <w:r>
-        <w:t xml:space="preserve"> </w:t>
-      </w:r>
-      <w:r>
+      <w:pPr>
         <w:rPr>
-          <w:highlight w:val="yellow"/>
+          <w:b/>
         </w:rPr>
-        <w:t>nedenfor</w:t>
-      </w:r>
-      <w:r>
-        <w:rPr>
-          <w:highlight w:val="yellow"/>
-        </w:rPr>
-        <w:t>/ovenfor</w:t>
-      </w:r>
-      <w:r>
-        <w:t>.</w:t>
-      </w:r>
-      <w:r>
-        <w:t xml:space="preserve"> Dette er som nevnt den første siden brukeren får opp når hen går inn på JobString (kursiv). </w:t>
-      </w:r>
-      <w:r>
-        <w:t>Her vil et</w:t>
-      </w:r>
-      <w:r>
-        <w:t xml:space="preserve"> bildeshow </w:t>
-      </w:r>
-      <w:r>
-        <w:t>kombinert med</w:t>
-      </w:r>
-      <w:r>
-        <w:t xml:space="preserve"> tekst forklare </w:t>
-      </w:r>
-      <w:r>
-        <w:t xml:space="preserve">hvordan man bruker nettsiden. </w:t>
-      </w:r>
-      <w:r>
-        <w:t xml:space="preserve">Det vil også være mulighet for å få dette opplest ved å trykke på </w:t>
-      </w:r>
-      <w:r>
-        <w:rPr>
-          <w:highlight w:val="yellow"/>
-        </w:rPr>
-        <w:t>lydsymbolet</w:t>
-      </w:r>
-      <w:r>
-        <w:t xml:space="preserve">(??). </w:t>
-      </w:r>
-      <w:r>
-        <w:t>I tillegg til å forklare hvordan siden fungerer</w:t>
-      </w:r>
-      <w:r>
-        <w:t>,</w:t>
-      </w:r>
-      <w:r>
-        <w:t xml:space="preserve"> er det her brukeren vil logge inn på siden</w:t>
-      </w:r>
-      <w:r>
-        <w:t xml:space="preserve"> og sin brukerkonto</w:t>
-      </w:r>
-      <w:r>
-        <w:t>. Dersom bruker ikke allerede har en konto kan hen trykke på «Registrer bruker» og lage sin konto. Ellers logger hen inn med sin registrerte e-</w:t>
-      </w:r>
-      <w:r>
-        <w:t>post og passord</w:t>
-      </w:r>
-      <w:r>
-        <w:t>.</w:t>
-      </w:r>
-      <w:r>
-        <w:t xml:space="preserve"> Skulle brukeren ha glemt sitt passord</w:t>
-      </w:r>
-      <w:r>
-        <w:t>,</w:t>
-      </w:r>
-      <w:r>
-        <w:t xml:space="preserve"> kan glemt passord- knappen(kursiv?) anvendes for å gjenopprette dette.</w:t>
-      </w:r>
-      <w:r>
-        <w:t xml:space="preserve"> </w:t>
-      </w:r>
-      <w:r>
-        <w:t>Dersom bruker trenger å komme tilbake til denne siden</w:t>
-      </w:r>
-      <w:r>
-        <w:t xml:space="preserve"> </w:t>
-      </w:r>
-      <w:r>
-        <w:t xml:space="preserve">på et </w:t>
-      </w:r>
-      <w:r>
-        <w:t>senere</w:t>
-      </w:r>
-      <w:r>
-        <w:t xml:space="preserve"> tidspunkt for hjelp, etter å ha navigert seg vekk fra den, </w:t>
-      </w:r>
-      <w:r>
-        <w:t xml:space="preserve">trykker hen på hjem-symbolet i navigasjonsbaren øverst på siden. </w:t>
-      </w:r>
-      <w:r>
-        <w:t>Denne knappen er altså utformet som et hus.</w:t>
-      </w:r>
-    </w:p>
-    <w:p>
+      </w:pPr>
       <w:r>
         <w:rPr>
           <w:noProof/>
         </w:rPr>
         <w:drawing>
-          <wp:inline distT="0" distB="0" distL="0" distR="0">
+          <wp:inline distT="0" distB="0" distL="0" distR="0" wp14:anchorId="7DF56DD1" wp14:editId="4B82D626">
             <wp:extent cx="4794250" cy="2696446"/>
             <wp:effectExtent l="0" t="0" r="6350" b="8890"/>
             <wp:docPr id="2" name="Bilde 2"/>
@@ -635,6 +591,103 @@
       </w:r>
     </w:p>
     <w:p>
+      <w:r>
+        <w:t>Hjemsiden vil ha oppsett som i figuren</w:t>
+      </w:r>
+      <w:r>
+        <w:t xml:space="preserve"> </w:t>
+      </w:r>
+      <w:r>
+        <w:t>ovenfor</w:t>
+      </w:r>
+      <w:r>
+        <w:t>.</w:t>
+      </w:r>
+      <w:r>
+        <w:t xml:space="preserve"> Dette er som nevnt den første siden brukeren får opp når hen går inn på JobString (kursiv). </w:t>
+      </w:r>
+      <w:r>
+        <w:t>Her vil et</w:t>
+      </w:r>
+      <w:r>
+        <w:t xml:space="preserve"> bildeshow </w:t>
+      </w:r>
+      <w:r>
+        <w:t>kombinert med</w:t>
+      </w:r>
+      <w:r>
+        <w:t xml:space="preserve"> tekst forklare </w:t>
+      </w:r>
+      <w:r>
+        <w:t xml:space="preserve">hvordan man bruker nettsiden. </w:t>
+      </w:r>
+      <w:r>
+        <w:t xml:space="preserve">Det vil også være mulighet for å få dette opplest </w:t>
+      </w:r>
+      <w:r>
+        <w:t xml:space="preserve">dersom nettleseren brukt støtter tekst-til-lyd. </w:t>
+      </w:r>
+      <w:r>
+        <w:t xml:space="preserve">Dette gjelder for øvrig også resten av nettsiden. </w:t>
+      </w:r>
+      <w:r>
+        <w:t>I tillegg til å forklare hvordan siden fungerer</w:t>
+      </w:r>
+      <w:r>
+        <w:t>,</w:t>
+      </w:r>
+      <w:r>
+        <w:t xml:space="preserve"> er det her brukeren vil logge inn på siden</w:t>
+      </w:r>
+      <w:r>
+        <w:t xml:space="preserve"> og sin brukerkonto</w:t>
+      </w:r>
+      <w:r>
+        <w:t>. Dersom bruker ikke allerede har en konto kan hen trykke på «Registrer bruker» og lage sin konto. Ellers logger hen inn med sin registrerte e-</w:t>
+      </w:r>
+      <w:r>
+        <w:t>post og passord</w:t>
+      </w:r>
+      <w:r>
+        <w:t>.</w:t>
+      </w:r>
+      <w:r>
+        <w:t xml:space="preserve"> Skulle brukeren ha glemt sitt passord</w:t>
+      </w:r>
+      <w:r>
+        <w:t>,</w:t>
+      </w:r>
+      <w:r>
+        <w:t xml:space="preserve"> kan glemt passord- knappen(kursiv?) anvendes for å gjenopprette dette.</w:t>
+      </w:r>
+      <w:r>
+        <w:t xml:space="preserve"> </w:t>
+      </w:r>
+      <w:r>
+        <w:t>Dersom bruker trenger å komme tilbake til denne siden</w:t>
+      </w:r>
+      <w:r>
+        <w:t xml:space="preserve"> </w:t>
+      </w:r>
+      <w:r>
+        <w:t xml:space="preserve">på et </w:t>
+      </w:r>
+      <w:r>
+        <w:t>senere</w:t>
+      </w:r>
+      <w:r>
+        <w:t xml:space="preserve"> tidspunkt for hjelp, etter å ha navigert seg vekk fra den, </w:t>
+      </w:r>
+      <w:r>
+        <w:t xml:space="preserve">trykker hen på hjem-symbolet i navigasjonsbaren øverst på siden. </w:t>
+      </w:r>
+      <w:r>
+        <w:t>Denne knappen er altså utformet som et hus.</w:t>
+      </w:r>
+    </w:p>
+    <w:p/>
+    <w:p/>
+    <w:p>
       <w:pPr>
         <w:rPr>
           <w:b/>
@@ -648,49 +701,19 @@
       </w:r>
     </w:p>
     <w:p>
-      <w:r>
-        <w:t xml:space="preserve">Jobber (kursiv) gir bruker oversikt over alle jobber som er registrert. Hver registrerte jobb presenteres som </w:t>
-      </w:r>
-      <w:r>
-        <w:t>et kort på siden. Kortet viser</w:t>
-      </w:r>
-      <w:r>
-        <w:t xml:space="preserve"> i</w:t>
-      </w:r>
-      <w:r>
-        <w:t xml:space="preserve"> </w:t>
-      </w:r>
-      <w:r>
-        <w:t>utgan</w:t>
-      </w:r>
-      <w:r>
-        <w:t>g</w:t>
-      </w:r>
-      <w:r>
-        <w:t xml:space="preserve">spunktet den mest essensielle informasjonen i </w:t>
-      </w:r>
-      <w:r>
-        <w:lastRenderedPageBreak/>
-        <w:t xml:space="preserve">oversikten, som firmalogo, stillingstittel og søknadsfrist/status. </w:t>
-      </w:r>
-      <w:r>
-        <w:t>Når bruker trykker på kortet vil det utvides til å vise all tilgjengelig informasjon som er lagret om stilling</w:t>
-      </w:r>
-      <w:r>
-        <w:t>en. Bruker kan også trykke Redig</w:t>
-      </w:r>
-      <w:r>
-        <w:t>er(kursiv) på et kort for å endre informasjonen lagret om stillingen.</w:t>
-      </w:r>
-    </w:p>
-    <w:p>
+      <w:pPr>
+        <w:rPr>
+          <w:b/>
+        </w:rPr>
+      </w:pPr>
       <w:r>
         <w:rPr>
           <w:noProof/>
         </w:rPr>
+        <w:lastRenderedPageBreak/>
         <w:drawing>
-          <wp:inline distT="0" distB="0" distL="0" distR="0">
-            <wp:extent cx="5760720" cy="3240021"/>
+          <wp:inline distT="0" distB="0" distL="0" distR="0" wp14:anchorId="3F5DEBFA" wp14:editId="1132AB64">
+            <wp:extent cx="5760720" cy="3239770"/>
             <wp:effectExtent l="0" t="0" r="0" b="0"/>
             <wp:docPr id="3" name="Bilde 3"/>
             <wp:cNvGraphicFramePr>
@@ -721,7 +744,7 @@
                   <pic:spPr bwMode="auto">
                     <a:xfrm>
                       <a:off x="0" y="0"/>
-                      <a:ext cx="5760720" cy="3240021"/>
+                      <a:ext cx="5760720" cy="3239770"/>
                     </a:xfrm>
                     <a:prstGeom prst="rect">
                       <a:avLst/>
@@ -740,13 +763,76 @@
     </w:p>
     <w:p>
       <w:r>
-        <w:t xml:space="preserve">Kortene sorteres i utgangspunktet etter status, slik at usøkte jobber listes først etterfulgt av de utgåtte og videre de som </w:t>
+        <w:t xml:space="preserve">Jobber (kursiv) gir bruker oversikt over alle jobber som er registrert. Hver registrerte </w:t>
+      </w:r>
+      <w:r>
+        <w:t>stillingsutlysning</w:t>
+      </w:r>
+      <w:r>
+        <w:t xml:space="preserve"> presenteres </w:t>
+      </w:r>
+      <w:r>
+        <w:t>i form av</w:t>
+      </w:r>
+      <w:r>
+        <w:t xml:space="preserve"> </w:t>
+      </w:r>
+      <w:r>
+        <w:t>et kort på siden</w:t>
+      </w:r>
+      <w:r>
+        <w:t>, som illustrert over</w:t>
+      </w:r>
+      <w:r>
+        <w:t>. Kortet viser</w:t>
+      </w:r>
+      <w:r>
+        <w:t xml:space="preserve"> i</w:t>
+      </w:r>
+      <w:r>
+        <w:t xml:space="preserve"> </w:t>
+      </w:r>
+      <w:r>
+        <w:t>utgan</w:t>
+      </w:r>
+      <w:r>
+        <w:t>g</w:t>
+      </w:r>
+      <w:r>
+        <w:t xml:space="preserve">spunktet den mest essensielle informasjonen i oversikten, som firmalogo, stillingstittel og søknadsfrist/status. </w:t>
+      </w:r>
+      <w:r>
+        <w:t>Når bruker trykker på kortet vil det utvides til å vise all tilgjengelig informasjon som er lagret om stilling</w:t>
+      </w:r>
+      <w:r>
+        <w:t>en. Bruker kan også trykke Redig</w:t>
+      </w:r>
+      <w:r>
+        <w:t>er(kursiv) på et kort for å endre informasjonen lagret om stillingen.</w:t>
+      </w:r>
+    </w:p>
+    <w:p/>
+    <w:p>
+      <w:r>
+        <w:t>Kortene sorteres i utgangspunktet etter status, slik at usøkte jobbe</w:t>
+      </w:r>
+      <w:r>
+        <w:t xml:space="preserve">r listes først etterfulgt av </w:t>
+      </w:r>
+      <w:r>
+        <w:t xml:space="preserve">de som </w:t>
       </w:r>
       <w:r>
         <w:t xml:space="preserve">allerede </w:t>
       </w:r>
       <w:r>
-        <w:t>er søkt på.</w:t>
+        <w:t>er søkt på</w:t>
+      </w:r>
+      <w:r>
+        <w:t xml:space="preserve"> og videre utlysninger som er utgåtte</w:t>
+      </w:r>
+      <w:r>
+        <w:t>.</w:t>
       </w:r>
       <w:r>
         <w:t xml:space="preserve"> Dersom bruker ønsker å sortere kortene på en annen måte, for eksempel alfabetisk etter firmanavn, kan dette gjøres via </w:t>
@@ -776,6 +862,11 @@
         <w:t xml:space="preserve">Til høyre på siden vil bruker også ha mulighet til å endre visningen av informasjonen. I stedet for å vise jobbene som kort kan bruker få dem presentert som en liste. Dette er svært likt slik man kan endre mellom boks- og listevisning av bilder og dokumenter i Windows filutforsker. </w:t>
       </w:r>
     </w:p>
+    <w:p/>
+    <w:p/>
+    <w:p/>
+    <w:p/>
+    <w:p/>
     <w:p/>
     <w:p>
       <w:pPr>
@@ -791,62 +882,19 @@
       </w:r>
     </w:p>
     <w:p>
-      <w:r>
-        <w:t>Timeplan</w:t>
-      </w:r>
-      <w:r>
-        <w:t xml:space="preserve"> (kursiv) gir brukeren en kalenderoversikt over viktige datoer. </w:t>
-      </w:r>
-      <w:r>
-        <w:t xml:space="preserve">Uke (kursiv) viser kalenderen på ukesbasis, mens Måned (kursiv) viser den </w:t>
-      </w:r>
-      <w:r>
-        <w:t>p</w:t>
-      </w:r>
-      <w:r>
-        <w:t>å månedsbasis. Pilene brukes til å navigere mellom uker og måneder. Søk (kursiv) brukes på samme måte som under Jobber(kursiv) for å søke i hendelser.</w:t>
-      </w:r>
-      <w:r>
-        <w:t xml:space="preserve"> Som man kan se på figur ?? </w:t>
-      </w:r>
-      <w:r>
+      <w:pPr>
         <w:rPr>
-          <w:highlight w:val="yellow"/>
+          <w:b/>
         </w:rPr>
-        <w:t>under</w:t>
-      </w:r>
-      <w:r>
-        <w:rPr>
-          <w:highlight w:val="yellow"/>
-        </w:rPr>
-        <w:t>/over</w:t>
-      </w:r>
-      <w:r>
-        <w:rPr>
-          <w:highlight w:val="yellow"/>
-        </w:rPr>
-        <w:t>,</w:t>
-      </w:r>
-      <w:r>
-        <w:t xml:space="preserve"> vil det også komme opp utvidet informasjon om kalenderoppføringen når brukeren holder pekeren over en hendelse. Det vil også komme opp et Rediger(kursiv) symbol slik at bruker enkelt kan redigere informasjonen direkte i kalenderen</w:t>
-      </w:r>
-      <w:r>
-        <w:t xml:space="preserve"> og slik legge inn relevante påminnelser til de ulike søknadene</w:t>
-      </w:r>
-      <w:r>
-        <w:t xml:space="preserve">. </w:t>
-      </w:r>
-    </w:p>
-    <w:p/>
-    <w:p>
+      </w:pPr>
       <w:r>
         <w:rPr>
           <w:noProof/>
         </w:rPr>
         <w:lastRenderedPageBreak/>
         <w:drawing>
-          <wp:inline distT="0" distB="0" distL="0" distR="0">
-            <wp:extent cx="5760720" cy="3240021"/>
+          <wp:inline distT="0" distB="0" distL="0" distR="0" wp14:anchorId="3161CACC" wp14:editId="0FADB6F3">
+            <wp:extent cx="5760720" cy="3239770"/>
             <wp:effectExtent l="0" t="0" r="0" b="0"/>
             <wp:docPr id="4" name="Bilde 4"/>
             <wp:cNvGraphicFramePr>
@@ -877,7 +925,7 @@
                   <pic:spPr bwMode="auto">
                     <a:xfrm>
                       <a:off x="0" y="0"/>
-                      <a:ext cx="5760720" cy="3240021"/>
+                      <a:ext cx="5760720" cy="3239770"/>
                     </a:xfrm>
                     <a:prstGeom prst="rect">
                       <a:avLst/>
@@ -894,6 +942,41 @@
         </w:drawing>
       </w:r>
     </w:p>
+    <w:p>
+      <w:r>
+        <w:t>Timeplan</w:t>
+      </w:r>
+      <w:r>
+        <w:t xml:space="preserve"> (kursiv) gir brukeren en kalenderoversikt over viktige datoer. </w:t>
+      </w:r>
+      <w:r>
+        <w:t xml:space="preserve">Uke (kursiv) viser kalenderen på ukesbasis, mens Måned (kursiv) viser den </w:t>
+      </w:r>
+      <w:r>
+        <w:t>p</w:t>
+      </w:r>
+      <w:r>
+        <w:t>å månedsbasis. Pilene brukes til å navigere mellom uker og måneder. Søk (kursiv) brukes på samme måte som under Jobber(kursiv) for å søke i hendelser.</w:t>
+      </w:r>
+      <w:r>
+        <w:t xml:space="preserve"> Som man kan se på </w:t>
+      </w:r>
+      <w:r>
+        <w:t>illustrasjonen</w:t>
+      </w:r>
+      <w:r>
+        <w:t xml:space="preserve"> over</w:t>
+      </w:r>
+      <w:r>
+        <w:t>, vil det også komme opp utvidet informasjon om kalenderoppføringen når brukeren holder pekeren over en hendelse. Det vil også komme opp et Rediger(kursiv) symbol slik at bruker enkelt kan redigere informasjonen direkte i kalenderen</w:t>
+      </w:r>
+      <w:r>
+        <w:t xml:space="preserve"> og slik legge inn relevante påminnelser til de ulike søknadene</w:t>
+      </w:r>
+      <w:r>
+        <w:t xml:space="preserve">. </w:t>
+      </w:r>
+    </w:p>
     <w:p/>
     <w:p>
       <w:pPr>
@@ -913,31 +996,58 @@
         <w:t>Min konto (kursiv)</w:t>
       </w:r>
       <w:r>
-        <w:t xml:space="preserve"> gir brukeren oversikt over sine personlige innstillinger, samt muligheten til å endre dem</w:t>
-      </w:r>
-      <w:r>
-        <w:rPr>
-          <w:highlight w:val="yellow"/>
-        </w:rPr>
-        <w:t>. Figuren under viser et skjermbilde av denne siden og eksempler på informasjon som kan endres her</w:t>
-      </w:r>
-      <w:r>
-        <w:rPr>
-          <w:highlight w:val="yellow"/>
-        </w:rPr>
-        <w:t xml:space="preserve"> (lage denne?)</w:t>
-      </w:r>
-      <w:r>
-        <w:rPr>
-          <w:highlight w:val="yellow"/>
-        </w:rPr>
-        <w:t>.</w:t>
+        <w:t xml:space="preserve"> gir brukeren oversikt over sine personlige innstillinger, samt muligheten til å endre dem. Figuren </w:t>
+      </w:r>
+      <w:r>
+        <w:t>over</w:t>
       </w:r>
       <w:r>
         <w:t xml:space="preserve"> </w:t>
       </w:r>
       <w:r>
-        <w:t xml:space="preserve">Brukeren vil her også kunne koble sin JobString-konto opp mot sin personlige LinkedIn-konto. </w:t>
+        <w:t>illustrerer hvordan</w:t>
+      </w:r>
+      <w:r>
+        <w:t xml:space="preserve"> denne siden</w:t>
+      </w:r>
+      <w:r>
+        <w:t xml:space="preserve"> vil se ut. Brukerinformasjonen vil vises på siden, hvor bruker trykker « Endre </w:t>
+      </w:r>
+      <w:r>
+        <w:t>innstillinger</w:t>
+      </w:r>
+      <w:r>
+        <w:t xml:space="preserve">» for å endre denne, samt se flere </w:t>
+      </w:r>
+      <w:r>
+        <w:t>innstillinger</w:t>
+      </w:r>
+      <w:r>
+        <w:t xml:space="preserve">. </w:t>
+      </w:r>
+      <w:r>
+        <w:t>Det vil også være mulig for brukeren å endre</w:t>
+      </w:r>
+      <w:r>
+        <w:t xml:space="preserve"> sitt passord </w:t>
+      </w:r>
+      <w:r>
+        <w:t xml:space="preserve">på denne siden, i tillegg til å </w:t>
+      </w:r>
+      <w:r>
+        <w:t>kunne koble sin JobString-konto opp mot sin personlige LinkedIn-konto</w:t>
+      </w:r>
+      <w:r>
+        <w:t>, Fa</w:t>
+      </w:r>
+      <w:r>
+        <w:t>cebook- og Google</w:t>
+      </w:r>
+      <w:r>
+        <w:t>konto</w:t>
+      </w:r>
+      <w:r>
+        <w:t xml:space="preserve">. </w:t>
       </w:r>
       <w:r>
         <w:t>Dette gjøres ved å huke av for tilkobli</w:t>
@@ -946,7 +1056,10 @@
         <w:t>n</w:t>
       </w:r>
       <w:r>
-        <w:t xml:space="preserve">g, som illustrert i figuren under. </w:t>
+        <w:t>g, som illustrert</w:t>
+      </w:r>
+      <w:r>
+        <w:t xml:space="preserve">. </w:t>
       </w:r>
       <w:r>
         <w:t xml:space="preserve">Brukeren vil da enkelt kunne </w:t>
@@ -957,13 +1070,17 @@
       <w:r>
         <w:t>jobbsøkerportalene.</w:t>
       </w:r>
-    </w:p>
-    <w:p>
-      <w:r>
-        <w:t>LEGG TIL MER HER! SE BILDET SOM ER LAGT UT!</w:t>
-      </w:r>
-      <w:r>
-        <w:t xml:space="preserve"> – Knapp om å endre instillinger</w:t>
+      <w:r>
+        <w:t xml:space="preserve"> I tillegg til dette kan bruker også administrere hvilken type varsler som er ønskelig å motta fra JobString. Bruker kan velge å få varsel på e-post eller mobil, eller ikke f</w:t>
+      </w:r>
+      <w:r>
+        <w:t>å</w:t>
+      </w:r>
+      <w:r>
+        <w:t xml:space="preserve"> varsler i det hele tatt ved å ikke huke noen av boksene.</w:t>
+      </w:r>
+      <w:r>
+        <w:t xml:space="preserve"> Disse varslingene vil for eksempel omfatte ting som at en søknadsfrist nærmer seg eller at forventet frist for tilbakemelding er nådd.</w:t>
       </w:r>
     </w:p>
     <w:p/>

</xml_diff>